<commit_message>
Sample module report (pc_report)
</commit_message>
<xml_diff>
--- a/reports/Unit tests/pc_report.docx
+++ b/reports/Unit tests/pc_report.docx
@@ -3,167 +3,1154 @@
 <w:document xmlns:wpc="http://schemas.microsoft.com/office/word/2010/wordprocessingCanvas" xmlns:mc="http://schemas.openxmlformats.org/markup-compatibility/2006" xmlns:o="urn:schemas-microsoft-com:office:office" xmlns:r="http://schemas.openxmlformats.org/officeDocument/2006/relationships" xmlns:m="http://schemas.openxmlformats.org/officeDocument/2006/math" xmlns:v="urn:schemas-microsoft-com:vml" xmlns:wp14="http://schemas.microsoft.com/office/word/2010/wordprocessingDrawing" xmlns:wp="http://schemas.openxmlformats.org/drawingml/2006/wordprocessingDrawing" xmlns:w="http://schemas.openxmlformats.org/wordprocessingml/2006/main" xmlns:w14="http://schemas.microsoft.com/office/word/2010/wordml" xmlns:w10="urn:schemas-microsoft-com:office:word" xmlns:w15="http://schemas.microsoft.com/office/word/2012/wordml" xmlns:wpg="http://schemas.microsoft.com/office/word/2010/wordprocessingGroup" xmlns:wpi="http://schemas.microsoft.com/office/word/2010/wordprocessingInk" xmlns:wne="http://schemas.microsoft.com/office/word/2006/wordml" xmlns:wps="http://schemas.microsoft.com/office/word/2010/wordprocessingShape" xmlns:wpsCustomData="http://www.wps.cn/officeDocument/2013/wpsCustomData" mc:Ignorable="w14 w15 wp14">
   <w:body>
     <w:p>
-      <w:pPr/>
-      <w:r>
-        <w:t>PC functional simulation</w:t>
-      </w:r>
-    </w:p>
-    <w:p>
-      <w:pPr/>
-    </w:p>
-    <w:p>
-      <w:pPr/>
-      <w:r>
-        <w:t>PC has 4 different source:</w:t>
-      </w:r>
-    </w:p>
-    <w:p>
       <w:pPr>
         <w:numPr>
           <w:ilvl w:val="0"/>
           <w:numId w:val="1"/>
         </w:numPr>
-      </w:pPr>
-      <w:r>
-        <w:t xml:space="preserve">Continuously increasing: </w:t>
-      </w:r>
-      <w:r>
-        <w:tab/>
-      </w:r>
-      <w:r>
-        <w:t>nextPC = PC + 4</w:t>
+        <w:tabs>
+          <w:tab w:val="left" w:pos="425"/>
+        </w:tabs>
+        <w:ind w:left="425" w:leftChars="0" w:hanging="425" w:firstLineChars="0"/>
+        <w:rPr>
+          <w:rFonts w:hint="default" w:ascii="Ubuntu Mono" w:hAnsi="Ubuntu Mono" w:cs="Ubuntu Mono"/>
+        </w:rPr>
+      </w:pPr>
+      <w:r>
+        <w:rPr>
+          <w:rFonts w:hint="default" w:ascii="Ubuntu Mono" w:hAnsi="Ubuntu Mono" w:cs="Ubuntu Mono"/>
+        </w:rPr>
+        <w:t>PC</w:t>
       </w:r>
     </w:p>
     <w:p>
       <w:pPr>
         <w:numPr>
           <w:ilvl w:val="0"/>
+          <w:numId w:val="0"/>
+        </w:numPr>
+        <w:tabs>
+          <w:tab w:val="clear" w:pos="425"/>
+        </w:tabs>
+        <w:ind w:leftChars="0" w:firstLine="420" w:firstLineChars="0"/>
+        <w:rPr>
+          <w:rFonts w:hint="default" w:ascii="Ubuntu Mono" w:hAnsi="Ubuntu Mono" w:cs="Ubuntu Mono"/>
+        </w:rPr>
+      </w:pPr>
+      <w:r>
+        <w:rPr>
+          <w:rFonts w:hint="default" w:ascii="Ubuntu Mono" w:hAnsi="Ubuntu Mono" w:cs="Ubuntu Mono"/>
+        </w:rPr>
+        <w:t>tg1553</w:t>
+      </w:r>
+    </w:p>
+    <w:p>
+      <w:pPr>
+        <w:numPr>
+          <w:ilvl w:val="0"/>
+          <w:numId w:val="0"/>
+        </w:numPr>
+        <w:tabs>
+          <w:tab w:val="clear" w:pos="425"/>
+        </w:tabs>
+        <w:ind w:leftChars="0" w:firstLine="420" w:firstLineChars="0"/>
+        <w:rPr>
+          <w:rFonts w:hint="default" w:ascii="Ubuntu Mono" w:hAnsi="Ubuntu Mono" w:cs="Ubuntu Mono"/>
+        </w:rPr>
+      </w:pPr>
+    </w:p>
+    <w:p>
+      <w:pPr>
+        <w:numPr>
+          <w:ilvl w:val="1"/>
           <w:numId w:val="1"/>
         </w:numPr>
-      </w:pPr>
-      <w:r>
-        <w:t xml:space="preserve">Branch instruction: </w:t>
-      </w:r>
-      <w:r>
-        <w:tab/>
-      </w:r>
-      <w:r>
-        <w:tab/>
-      </w:r>
-      <w:r>
-        <w:t>nextPC = PC + 4 + offset*4</w:t>
+        <w:tabs>
+          <w:tab w:val="left" w:pos="840"/>
+        </w:tabs>
+        <w:ind w:left="840" w:leftChars="0" w:hanging="420" w:firstLineChars="0"/>
+        <w:rPr>
+          <w:rFonts w:hint="default" w:ascii="Ubuntu Mono" w:hAnsi="Ubuntu Mono" w:cs="Ubuntu Mono"/>
+        </w:rPr>
+      </w:pPr>
+      <w:r>
+        <w:rPr>
+          <w:rFonts w:hint="default" w:ascii="Ubuntu Mono" w:hAnsi="Ubuntu Mono" w:cs="Ubuntu Mono"/>
+        </w:rPr>
+        <w:t>Implementation</w:t>
       </w:r>
     </w:p>
     <w:p>
       <w:pPr>
         <w:numPr>
           <w:ilvl w:val="0"/>
+          <w:numId w:val="0"/>
+        </w:numPr>
+        <w:tabs>
+          <w:tab w:val="clear" w:pos="425"/>
+        </w:tabs>
+        <w:ind w:left="420" w:leftChars="0" w:firstLine="420" w:firstLineChars="0"/>
+        <w:rPr>
+          <w:rFonts w:hint="default" w:ascii="Ubuntu Mono" w:hAnsi="Ubuntu Mono" w:cs="Ubuntu Mono"/>
+          <w:b w:val="0"/>
+          <w:bCs w:val="0"/>
+        </w:rPr>
+      </w:pPr>
+      <w:r>
+        <w:rPr>
+          <w:rFonts w:hint="default" w:ascii="Ubuntu Mono" w:hAnsi="Ubuntu Mono" w:cs="Ubuntu Mono"/>
+          <w:b w:val="0"/>
+          <w:bCs w:val="0"/>
+        </w:rPr>
+        <w:drawing>
+          <wp:anchor distT="0" distB="0" distL="114300" distR="114300" simplePos="0" relativeHeight="251658240" behindDoc="0" locked="0" layoutInCell="1" allowOverlap="1">
+            <wp:simplePos x="0" y="0"/>
+            <wp:positionH relativeFrom="column">
+              <wp:posOffset>590550</wp:posOffset>
+            </wp:positionH>
+            <wp:positionV relativeFrom="paragraph">
+              <wp:posOffset>53340</wp:posOffset>
+            </wp:positionV>
+            <wp:extent cx="2352675" cy="2038350"/>
+            <wp:effectExtent l="0" t="0" r="9525" b="0"/>
+            <wp:wrapTopAndBottom/>
+            <wp:docPr id="6" name="Picture 6" descr="pc"/>
+            <wp:cNvGraphicFramePr>
+              <a:graphicFrameLocks xmlns:a="http://schemas.openxmlformats.org/drawingml/2006/main" noChangeAspect="1"/>
+            </wp:cNvGraphicFramePr>
+            <a:graphic xmlns:a="http://schemas.openxmlformats.org/drawingml/2006/main">
+              <a:graphicData uri="http://schemas.openxmlformats.org/drawingml/2006/picture">
+                <pic:pic xmlns:pic="http://schemas.openxmlformats.org/drawingml/2006/picture">
+                  <pic:nvPicPr>
+                    <pic:cNvPr id="6" name="Picture 6" descr="pc"/>
+                    <pic:cNvPicPr>
+                      <a:picLocks noChangeAspect="1"/>
+                    </pic:cNvPicPr>
+                  </pic:nvPicPr>
+                  <pic:blipFill>
+                    <a:blip r:embed="rId4"/>
+                    <a:srcRect t="2283"/>
+                    <a:stretch>
+                      <a:fillRect/>
+                    </a:stretch>
+                  </pic:blipFill>
+                  <pic:spPr>
+                    <a:xfrm>
+                      <a:off x="0" y="0"/>
+                      <a:ext cx="2352675" cy="2038350"/>
+                    </a:xfrm>
+                    <a:prstGeom prst="rect">
+                      <a:avLst/>
+                    </a:prstGeom>
+                  </pic:spPr>
+                </pic:pic>
+              </a:graphicData>
+            </a:graphic>
+          </wp:anchor>
+        </w:drawing>
+      </w:r>
+      <w:r>
+        <w:rPr>
+          <w:rFonts w:hint="default" w:ascii="Ubuntu Mono" w:hAnsi="Ubuntu Mono" w:cs="Ubuntu Mono"/>
+          <w:b w:val="0"/>
+          <w:bCs w:val="0"/>
+        </w:rPr>
+        <w:t>Signal list:</w:t>
+      </w:r>
+    </w:p>
+    <w:p>
+      <w:pPr>
+        <w:numPr>
+          <w:ilvl w:val="0"/>
+          <w:numId w:val="0"/>
+        </w:numPr>
+        <w:tabs>
+          <w:tab w:val="clear" w:pos="425"/>
+        </w:tabs>
+        <w:ind w:left="840" w:leftChars="0" w:firstLine="420" w:firstLineChars="0"/>
+        <w:rPr>
+          <w:rFonts w:hint="default" w:ascii="Ubuntu Mono" w:hAnsi="Ubuntu Mono" w:cs="Ubuntu Mono"/>
+          <w:b w:val="0"/>
+          <w:bCs w:val="0"/>
+        </w:rPr>
+      </w:pPr>
+      <w:r>
+        <w:rPr>
+          <w:rFonts w:hint="default" w:ascii="Ubuntu Mono" w:hAnsi="Ubuntu Mono" w:cs="Ubuntu Mono"/>
+          <w:b w:val="0"/>
+          <w:bCs w:val="0"/>
+        </w:rPr>
+        <w:t>in  clk:</w:t>
+      </w:r>
+      <w:r>
+        <w:rPr>
+          <w:rFonts w:hint="default" w:ascii="Ubuntu Mono" w:hAnsi="Ubuntu Mono" w:cs="Ubuntu Mono"/>
+          <w:b w:val="0"/>
+          <w:bCs w:val="0"/>
+        </w:rPr>
+        <w:tab/>
+      </w:r>
+      <w:r>
+        <w:rPr>
+          <w:rFonts w:hint="default" w:ascii="Ubuntu Mono" w:hAnsi="Ubuntu Mono" w:cs="Ubuntu Mono"/>
+          <w:b w:val="0"/>
+          <w:bCs w:val="0"/>
+        </w:rPr>
+        <w:tab/>
+      </w:r>
+      <w:r>
+        <w:rPr>
+          <w:rFonts w:hint="default" w:ascii="Ubuntu Mono" w:hAnsi="Ubuntu Mono" w:cs="Ubuntu Mono"/>
+          <w:b w:val="0"/>
+          <w:bCs w:val="0"/>
+        </w:rPr>
+        <w:t>clock signal</w:t>
+      </w:r>
+    </w:p>
+    <w:p>
+      <w:pPr>
+        <w:numPr>
+          <w:ilvl w:val="0"/>
+          <w:numId w:val="0"/>
+        </w:numPr>
+        <w:tabs>
+          <w:tab w:val="clear" w:pos="425"/>
+        </w:tabs>
+        <w:ind w:left="840" w:leftChars="0" w:firstLine="420" w:firstLineChars="0"/>
+        <w:rPr>
+          <w:rFonts w:hint="default" w:ascii="Ubuntu Mono" w:hAnsi="Ubuntu Mono" w:cs="Ubuntu Mono"/>
+          <w:b w:val="0"/>
+          <w:bCs w:val="0"/>
+        </w:rPr>
+      </w:pPr>
+      <w:r>
+        <w:rPr>
+          <w:rFonts w:hint="default" w:ascii="Ubuntu Mono" w:hAnsi="Ubuntu Mono" w:cs="Ubuntu Mono"/>
+          <w:b w:val="0"/>
+          <w:bCs w:val="0"/>
+        </w:rPr>
+        <w:t>in  rst:</w:t>
+      </w:r>
+      <w:r>
+        <w:rPr>
+          <w:rFonts w:hint="default" w:ascii="Ubuntu Mono" w:hAnsi="Ubuntu Mono" w:cs="Ubuntu Mono"/>
+          <w:b w:val="0"/>
+          <w:bCs w:val="0"/>
+        </w:rPr>
+        <w:tab/>
+      </w:r>
+      <w:r>
+        <w:rPr>
+          <w:rFonts w:hint="default" w:ascii="Ubuntu Mono" w:hAnsi="Ubuntu Mono" w:cs="Ubuntu Mono"/>
+          <w:b w:val="0"/>
+          <w:bCs w:val="0"/>
+        </w:rPr>
+        <w:tab/>
+      </w:r>
+      <w:r>
+        <w:rPr>
+          <w:rFonts w:hint="default" w:ascii="Ubuntu Mono" w:hAnsi="Ubuntu Mono" w:cs="Ubuntu Mono"/>
+          <w:b w:val="0"/>
+          <w:bCs w:val="0"/>
+        </w:rPr>
+        <w:t>reset signal, active-high</w:t>
+      </w:r>
+    </w:p>
+    <w:p>
+      <w:pPr>
+        <w:numPr>
+          <w:ilvl w:val="0"/>
+          <w:numId w:val="0"/>
+        </w:numPr>
+        <w:tabs>
+          <w:tab w:val="clear" w:pos="425"/>
+        </w:tabs>
+        <w:ind w:left="840" w:leftChars="0" w:firstLine="420" w:firstLineChars="0"/>
+        <w:rPr>
+          <w:rFonts w:hint="default" w:ascii="Ubuntu Mono" w:hAnsi="Ubuntu Mono" w:cs="Ubuntu Mono"/>
+          <w:b w:val="0"/>
+          <w:bCs w:val="0"/>
+        </w:rPr>
+      </w:pPr>
+      <w:r>
+        <w:rPr>
+          <w:rFonts w:hint="default" w:ascii="Ubuntu Mono" w:hAnsi="Ubuntu Mono" w:cs="Ubuntu Mono"/>
+          <w:b w:val="0"/>
+          <w:bCs w:val="0"/>
+        </w:rPr>
+        <w:t>in  jump:</w:t>
+      </w:r>
+      <w:r>
+        <w:rPr>
+          <w:rFonts w:hint="default" w:ascii="Ubuntu Mono" w:hAnsi="Ubuntu Mono" w:cs="Ubuntu Mono"/>
+          <w:b w:val="0"/>
+          <w:bCs w:val="0"/>
+        </w:rPr>
+        <w:tab/>
+      </w:r>
+      <w:r>
+        <w:rPr>
+          <w:rFonts w:hint="default" w:ascii="Ubuntu Mono" w:hAnsi="Ubuntu Mono" w:cs="Ubuntu Mono"/>
+          <w:b w:val="0"/>
+          <w:bCs w:val="0"/>
+        </w:rPr>
+        <w:tab/>
+      </w:r>
+      <w:r>
+        <w:rPr>
+          <w:rFonts w:hint="default" w:ascii="Ubuntu Mono" w:hAnsi="Ubuntu Mono" w:cs="Ubuntu Mono"/>
+          <w:b w:val="0"/>
+          <w:bCs w:val="0"/>
+        </w:rPr>
+        <w:t>pc_src select signal for JMP, active-high</w:t>
+      </w:r>
+    </w:p>
+    <w:p>
+      <w:pPr>
+        <w:numPr>
+          <w:ilvl w:val="0"/>
+          <w:numId w:val="0"/>
+        </w:numPr>
+        <w:tabs>
+          <w:tab w:val="clear" w:pos="425"/>
+        </w:tabs>
+        <w:ind w:left="840" w:leftChars="0" w:firstLine="420" w:firstLineChars="0"/>
+        <w:rPr>
+          <w:rFonts w:hint="default" w:ascii="Ubuntu Mono" w:hAnsi="Ubuntu Mono" w:cs="Ubuntu Mono"/>
+          <w:b w:val="0"/>
+          <w:bCs w:val="0"/>
+        </w:rPr>
+      </w:pPr>
+      <w:r>
+        <w:rPr>
+          <w:rFonts w:hint="default" w:ascii="Ubuntu Mono" w:hAnsi="Ubuntu Mono" w:cs="Ubuntu Mono"/>
+          <w:b w:val="0"/>
+          <w:bCs w:val="0"/>
+        </w:rPr>
+        <w:t xml:space="preserve">in  addr:   </w:t>
+      </w:r>
+      <w:r>
+        <w:rPr>
+          <w:rFonts w:hint="default" w:ascii="Ubuntu Mono" w:hAnsi="Ubuntu Mono" w:cs="Ubuntu Mono"/>
+          <w:b w:val="0"/>
+          <w:bCs w:val="0"/>
+        </w:rPr>
+        <w:tab/>
+      </w:r>
+      <w:r>
+        <w:rPr>
+          <w:rFonts w:hint="default" w:ascii="Ubuntu Mono" w:hAnsi="Ubuntu Mono" w:cs="Ubuntu Mono"/>
+          <w:b w:val="0"/>
+          <w:bCs w:val="0"/>
+        </w:rPr>
+        <w:t>address to jump</w:t>
+      </w:r>
+    </w:p>
+    <w:p>
+      <w:pPr>
+        <w:numPr>
+          <w:ilvl w:val="0"/>
+          <w:numId w:val="0"/>
+        </w:numPr>
+        <w:tabs>
+          <w:tab w:val="clear" w:pos="425"/>
+        </w:tabs>
+        <w:ind w:left="840" w:leftChars="0" w:firstLine="420" w:firstLineChars="0"/>
+        <w:rPr>
+          <w:rFonts w:hint="default" w:ascii="Ubuntu Mono" w:hAnsi="Ubuntu Mono" w:cs="Ubuntu Mono"/>
+          <w:b w:val="0"/>
+          <w:bCs w:val="0"/>
+        </w:rPr>
+      </w:pPr>
+      <w:r>
+        <w:rPr>
+          <w:rFonts w:hint="default" w:ascii="Ubuntu Mono" w:hAnsi="Ubuntu Mono" w:cs="Ubuntu Mono"/>
+          <w:b w:val="0"/>
+          <w:bCs w:val="0"/>
+        </w:rPr>
+        <w:t xml:space="preserve">in  branch: </w:t>
+      </w:r>
+      <w:r>
+        <w:rPr>
+          <w:rFonts w:hint="default" w:ascii="Ubuntu Mono" w:hAnsi="Ubuntu Mono" w:cs="Ubuntu Mono"/>
+          <w:b w:val="0"/>
+          <w:bCs w:val="0"/>
+        </w:rPr>
+        <w:tab/>
+      </w:r>
+      <w:r>
+        <w:rPr>
+          <w:rFonts w:hint="default" w:ascii="Ubuntu Mono" w:hAnsi="Ubuntu Mono" w:cs="Ubuntu Mono"/>
+          <w:b w:val="0"/>
+          <w:bCs w:val="0"/>
+        </w:rPr>
+        <w:t>pc_src select signal for BXX, active-high</w:t>
+      </w:r>
+    </w:p>
+    <w:p>
+      <w:pPr>
+        <w:numPr>
+          <w:ilvl w:val="0"/>
+          <w:numId w:val="0"/>
+        </w:numPr>
+        <w:tabs>
+          <w:tab w:val="clear" w:pos="425"/>
+        </w:tabs>
+        <w:ind w:left="840" w:leftChars="0" w:firstLine="420" w:firstLineChars="0"/>
+        <w:rPr>
+          <w:rFonts w:hint="default" w:ascii="Ubuntu Mono" w:hAnsi="Ubuntu Mono" w:cs="Ubuntu Mono"/>
+          <w:b w:val="0"/>
+          <w:bCs w:val="0"/>
+        </w:rPr>
+      </w:pPr>
+      <w:r>
+        <w:rPr>
+          <w:rFonts w:hint="default" w:ascii="Ubuntu Mono" w:hAnsi="Ubuntu Mono" w:cs="Ubuntu Mono"/>
+          <w:b w:val="0"/>
+          <w:bCs w:val="0"/>
+        </w:rPr>
+        <w:t xml:space="preserve">in  condi:  </w:t>
+      </w:r>
+      <w:r>
+        <w:rPr>
+          <w:rFonts w:hint="default" w:ascii="Ubuntu Mono" w:hAnsi="Ubuntu Mono" w:cs="Ubuntu Mono"/>
+          <w:b w:val="0"/>
+          <w:bCs w:val="0"/>
+        </w:rPr>
+        <w:tab/>
+      </w:r>
+      <w:r>
+        <w:rPr>
+          <w:rFonts w:hint="default" w:ascii="Ubuntu Mono" w:hAnsi="Ubuntu Mono" w:cs="Ubuntu Mono"/>
+          <w:b w:val="0"/>
+          <w:bCs w:val="0"/>
+        </w:rPr>
+        <w:t>branch condition signal, active-high</w:t>
+      </w:r>
+    </w:p>
+    <w:p>
+      <w:pPr>
+        <w:numPr>
+          <w:ilvl w:val="0"/>
+          <w:numId w:val="0"/>
+        </w:numPr>
+        <w:tabs>
+          <w:tab w:val="clear" w:pos="425"/>
+        </w:tabs>
+        <w:ind w:left="840" w:leftChars="0" w:firstLine="420" w:firstLineChars="0"/>
+        <w:rPr>
+          <w:rFonts w:hint="default" w:ascii="Ubuntu Mono" w:hAnsi="Ubuntu Mono" w:cs="Ubuntu Mono"/>
+          <w:b w:val="0"/>
+          <w:bCs w:val="0"/>
+        </w:rPr>
+      </w:pPr>
+      <w:r>
+        <w:rPr>
+          <w:rFonts w:hint="default" w:ascii="Ubuntu Mono" w:hAnsi="Ubuntu Mono" w:cs="Ubuntu Mono"/>
+          <w:b w:val="0"/>
+          <w:bCs w:val="0"/>
+        </w:rPr>
+        <w:t xml:space="preserve">in  offset: </w:t>
+      </w:r>
+      <w:r>
+        <w:rPr>
+          <w:rFonts w:hint="default" w:ascii="Ubuntu Mono" w:hAnsi="Ubuntu Mono" w:cs="Ubuntu Mono"/>
+          <w:b w:val="0"/>
+          <w:bCs w:val="0"/>
+        </w:rPr>
+        <w:tab/>
+      </w:r>
+      <w:r>
+        <w:rPr>
+          <w:rFonts w:hint="default" w:ascii="Ubuntu Mono" w:hAnsi="Ubuntu Mono" w:cs="Ubuntu Mono"/>
+          <w:b w:val="0"/>
+          <w:bCs w:val="0"/>
+        </w:rPr>
+        <w:t xml:space="preserve">offset to branch </w:t>
+      </w:r>
+    </w:p>
+    <w:p>
+      <w:pPr>
+        <w:numPr>
+          <w:ilvl w:val="0"/>
+          <w:numId w:val="0"/>
+        </w:numPr>
+        <w:tabs>
+          <w:tab w:val="clear" w:pos="425"/>
+        </w:tabs>
+        <w:ind w:left="840" w:leftChars="0" w:firstLine="420" w:firstLineChars="0"/>
+        <w:rPr>
+          <w:rFonts w:hint="default" w:ascii="Ubuntu Mono" w:hAnsi="Ubuntu Mono" w:cs="Ubuntu Mono"/>
+          <w:b w:val="0"/>
+          <w:bCs w:val="0"/>
+        </w:rPr>
+      </w:pPr>
+      <w:r>
+        <w:rPr>
+          <w:rFonts w:hint="default" w:ascii="Ubuntu Mono" w:hAnsi="Ubuntu Mono" w:cs="Ubuntu Mono"/>
+          <w:b w:val="0"/>
+          <w:bCs w:val="0"/>
+        </w:rPr>
+        <w:t xml:space="preserve">out pc_next: </w:t>
+      </w:r>
+      <w:r>
+        <w:rPr>
+          <w:rFonts w:hint="default" w:ascii="Ubuntu Mono" w:hAnsi="Ubuntu Mono" w:cs="Ubuntu Mono"/>
+          <w:b w:val="0"/>
+          <w:bCs w:val="0"/>
+        </w:rPr>
+        <w:tab/>
+      </w:r>
+      <w:r>
+        <w:rPr>
+          <w:rFonts w:hint="default" w:ascii="Ubuntu Mono" w:hAnsi="Ubuntu Mono" w:cs="Ubuntu Mono"/>
+          <w:b w:val="0"/>
+          <w:bCs w:val="0"/>
+        </w:rPr>
+        <w:t>address of next instruction</w:t>
+      </w:r>
+    </w:p>
+    <w:p>
+      <w:pPr>
+        <w:numPr>
+          <w:ilvl w:val="0"/>
+          <w:numId w:val="0"/>
+        </w:numPr>
+        <w:tabs>
+          <w:tab w:val="clear" w:pos="425"/>
+        </w:tabs>
+        <w:ind w:left="840" w:leftChars="0"/>
+        <w:rPr>
+          <w:rFonts w:hint="default" w:ascii="Ubuntu Mono" w:hAnsi="Ubuntu Mono" w:cs="Ubuntu Mono"/>
+        </w:rPr>
+      </w:pPr>
+    </w:p>
+    <w:p>
+      <w:pPr>
+        <w:numPr>
+          <w:ilvl w:val="0"/>
+          <w:numId w:val="0"/>
+        </w:numPr>
+        <w:tabs>
+          <w:tab w:val="clear" w:pos="425"/>
+        </w:tabs>
+        <w:ind w:left="840" w:leftChars="0"/>
+        <w:rPr>
+          <w:rFonts w:hint="default" w:ascii="Ubuntu Mono" w:hAnsi="Ubuntu Mono" w:cs="Ubuntu Mono"/>
+        </w:rPr>
+      </w:pPr>
+      <w:r>
+        <w:rPr>
+          <w:rFonts w:hint="default" w:ascii="Ubuntu Mono" w:hAnsi="Ubuntu Mono" w:cs="Ubuntu Mono"/>
+        </w:rPr>
+        <w:t>This is a 32-bit register that contain the address of the next instruction to be executed. pc_next will be updated synchronously under 4 different conditions, as show below:</w:t>
+      </w:r>
+    </w:p>
+    <w:tbl>
+      <w:tblPr>
+        <w:tblStyle w:val="4"/>
+        <w:tblW w:w="8145" w:type="dxa"/>
+        <w:tblInd w:w="1261" w:type="dxa"/>
+        <w:tblBorders>
+          <w:top w:val="single" w:color="auto" w:sz="4" w:space="0"/>
+          <w:left w:val="single" w:color="auto" w:sz="4" w:space="0"/>
+          <w:bottom w:val="single" w:color="auto" w:sz="4" w:space="0"/>
+          <w:right w:val="single" w:color="auto" w:sz="4" w:space="0"/>
+          <w:insideH w:val="single" w:color="auto" w:sz="4" w:space="0"/>
+          <w:insideV w:val="single" w:color="auto" w:sz="4" w:space="0"/>
+        </w:tblBorders>
+        <w:tblLayout w:type="fixed"/>
+        <w:tblCellMar>
+          <w:top w:w="0" w:type="dxa"/>
+          <w:left w:w="108" w:type="dxa"/>
+          <w:bottom w:w="0" w:type="dxa"/>
+          <w:right w:w="108" w:type="dxa"/>
+        </w:tblCellMar>
+      </w:tblPr>
+      <w:tblGrid>
+        <w:gridCol w:w="1830"/>
+        <w:gridCol w:w="3240"/>
+        <w:gridCol w:w="3075"/>
+      </w:tblGrid>
+      <w:tr>
+        <w:tc>
+          <w:tcPr>
+            <w:tcW w:w="1830" w:type="dxa"/>
+          </w:tcPr>
+          <w:p>
+            <w:pPr>
+              <w:numPr>
+                <w:ilvl w:val="0"/>
+                <w:numId w:val="0"/>
+              </w:numPr>
+              <w:tabs>
+                <w:tab w:val="clear" w:pos="425"/>
+              </w:tabs>
+              <w:jc w:val="left"/>
+              <w:rPr>
+                <w:rFonts w:hint="default" w:ascii="Ubuntu Mono" w:hAnsi="Ubuntu Mono" w:cs="Ubuntu Mono"/>
+                <w:vertAlign w:val="baseline"/>
+              </w:rPr>
+            </w:pPr>
+            <w:r>
+              <w:rPr>
+                <w:rFonts w:hint="default" w:ascii="Ubuntu Mono" w:hAnsi="Ubuntu Mono" w:cs="Ubuntu Mono"/>
+                <w:vertAlign w:val="baseline"/>
+              </w:rPr>
+              <w:t>Type</w:t>
+            </w:r>
+          </w:p>
+        </w:tc>
+        <w:tc>
+          <w:tcPr>
+            <w:tcW w:w="3240" w:type="dxa"/>
+          </w:tcPr>
+          <w:p>
+            <w:pPr>
+              <w:numPr>
+                <w:ilvl w:val="0"/>
+                <w:numId w:val="0"/>
+              </w:numPr>
+              <w:tabs>
+                <w:tab w:val="clear" w:pos="425"/>
+              </w:tabs>
+              <w:jc w:val="left"/>
+              <w:rPr>
+                <w:rFonts w:hint="default" w:ascii="Ubuntu Mono" w:hAnsi="Ubuntu Mono" w:cs="Ubuntu Mono"/>
+                <w:vertAlign w:val="baseline"/>
+              </w:rPr>
+            </w:pPr>
+            <w:r>
+              <w:rPr>
+                <w:rFonts w:hint="default" w:ascii="Ubuntu Mono" w:hAnsi="Ubuntu Mono" w:cs="Ubuntu Mono"/>
+                <w:vertAlign w:val="baseline"/>
+              </w:rPr>
+              <w:t>PC_next</w:t>
+            </w:r>
+          </w:p>
+        </w:tc>
+        <w:tc>
+          <w:tcPr>
+            <w:tcW w:w="3075" w:type="dxa"/>
+          </w:tcPr>
+          <w:p>
+            <w:pPr>
+              <w:numPr>
+                <w:ilvl w:val="0"/>
+                <w:numId w:val="0"/>
+              </w:numPr>
+              <w:tabs>
+                <w:tab w:val="clear" w:pos="425"/>
+              </w:tabs>
+              <w:jc w:val="left"/>
+              <w:rPr>
+                <w:rFonts w:hint="default" w:ascii="Ubuntu Mono" w:hAnsi="Ubuntu Mono" w:cs="Ubuntu Mono"/>
+                <w:vertAlign w:val="baseline"/>
+              </w:rPr>
+            </w:pPr>
+            <w:r>
+              <w:rPr>
+                <w:rFonts w:hint="default" w:ascii="Ubuntu Mono" w:hAnsi="Ubuntu Mono" w:cs="Ubuntu Mono"/>
+                <w:vertAlign w:val="baseline"/>
+              </w:rPr>
+              <w:t>Condition</w:t>
+            </w:r>
+          </w:p>
+        </w:tc>
+      </w:tr>
+      <w:tr>
+        <w:tc>
+          <w:tcPr>
+            <w:tcW w:w="1830" w:type="dxa"/>
+          </w:tcPr>
+          <w:p>
+            <w:pPr>
+              <w:numPr>
+                <w:ilvl w:val="0"/>
+                <w:numId w:val="0"/>
+              </w:numPr>
+              <w:tabs>
+                <w:tab w:val="clear" w:pos="425"/>
+              </w:tabs>
+              <w:jc w:val="left"/>
+              <w:rPr>
+                <w:rFonts w:hint="default" w:ascii="Ubuntu Mono" w:hAnsi="Ubuntu Mono" w:cs="Ubuntu Mono"/>
+                <w:vertAlign w:val="baseline"/>
+              </w:rPr>
+            </w:pPr>
+            <w:r>
+              <w:rPr>
+                <w:rFonts w:hint="default" w:ascii="Ubuntu Mono" w:hAnsi="Ubuntu Mono" w:cs="Ubuntu Mono"/>
+              </w:rPr>
+              <w:t>Continuously</w:t>
+            </w:r>
+          </w:p>
+        </w:tc>
+        <w:tc>
+          <w:tcPr>
+            <w:tcW w:w="3240" w:type="dxa"/>
+          </w:tcPr>
+          <w:p>
+            <w:pPr>
+              <w:numPr>
+                <w:ilvl w:val="0"/>
+                <w:numId w:val="0"/>
+              </w:numPr>
+              <w:tabs>
+                <w:tab w:val="clear" w:pos="425"/>
+              </w:tabs>
+              <w:jc w:val="left"/>
+              <w:rPr>
+                <w:rFonts w:hint="default" w:ascii="Ubuntu Mono" w:hAnsi="Ubuntu Mono" w:cs="Ubuntu Mono"/>
+                <w:vertAlign w:val="baseline"/>
+              </w:rPr>
+            </w:pPr>
+            <w:r>
+              <w:rPr>
+                <w:rFonts w:hint="default" w:ascii="Ubuntu Mono" w:hAnsi="Ubuntu Mono" w:cs="Ubuntu Mono"/>
+              </w:rPr>
+              <w:t>PC + 4</w:t>
+            </w:r>
+          </w:p>
+        </w:tc>
+        <w:tc>
+          <w:tcPr>
+            <w:tcW w:w="3075" w:type="dxa"/>
+          </w:tcPr>
+          <w:p>
+            <w:pPr>
+              <w:numPr>
+                <w:ilvl w:val="0"/>
+                <w:numId w:val="0"/>
+              </w:numPr>
+              <w:tabs>
+                <w:tab w:val="clear" w:pos="425"/>
+              </w:tabs>
+              <w:jc w:val="left"/>
+              <w:rPr>
+                <w:rFonts w:hint="default" w:ascii="Ubuntu Mono" w:hAnsi="Ubuntu Mono" w:cs="Ubuntu Mono"/>
+                <w:vertAlign w:val="baseline"/>
+              </w:rPr>
+            </w:pPr>
+            <w:r>
+              <w:rPr>
+                <w:rFonts w:hint="default" w:ascii="Ubuntu Mono" w:hAnsi="Ubuntu Mono" w:cs="Ubuntu Mono"/>
+                <w:vertAlign w:val="baseline"/>
+              </w:rPr>
+              <w:t>jump=0 &amp; branch=0 *</w:t>
+            </w:r>
+          </w:p>
+        </w:tc>
+      </w:tr>
+      <w:tr>
+        <w:tc>
+          <w:tcPr>
+            <w:tcW w:w="1830" w:type="dxa"/>
+          </w:tcPr>
+          <w:p>
+            <w:pPr>
+              <w:numPr>
+                <w:ilvl w:val="0"/>
+                <w:numId w:val="0"/>
+              </w:numPr>
+              <w:tabs>
+                <w:tab w:val="clear" w:pos="425"/>
+              </w:tabs>
+              <w:jc w:val="left"/>
+              <w:rPr>
+                <w:rFonts w:hint="default" w:ascii="Ubuntu Mono" w:hAnsi="Ubuntu Mono" w:cs="Ubuntu Mono"/>
+                <w:vertAlign w:val="baseline"/>
+              </w:rPr>
+            </w:pPr>
+            <w:r>
+              <w:rPr>
+                <w:rFonts w:hint="default" w:ascii="Ubuntu Mono" w:hAnsi="Ubuntu Mono" w:cs="Ubuntu Mono"/>
+              </w:rPr>
+              <w:t>Branch</w:t>
+            </w:r>
+          </w:p>
+        </w:tc>
+        <w:tc>
+          <w:tcPr>
+            <w:tcW w:w="3240" w:type="dxa"/>
+          </w:tcPr>
+          <w:p>
+            <w:pPr>
+              <w:numPr>
+                <w:ilvl w:val="0"/>
+                <w:numId w:val="0"/>
+              </w:numPr>
+              <w:tabs>
+                <w:tab w:val="clear" w:pos="425"/>
+              </w:tabs>
+              <w:jc w:val="left"/>
+              <w:rPr>
+                <w:rFonts w:hint="default" w:ascii="Ubuntu Mono" w:hAnsi="Ubuntu Mono" w:cs="Ubuntu Mono"/>
+                <w:vertAlign w:val="baseline"/>
+              </w:rPr>
+            </w:pPr>
+            <w:r>
+              <w:rPr>
+                <w:rFonts w:hint="default" w:ascii="Ubuntu Mono" w:hAnsi="Ubuntu Mono" w:cs="Ubuntu Mono"/>
+              </w:rPr>
+              <w:t>PC + 4 + offset*4</w:t>
+            </w:r>
+          </w:p>
+        </w:tc>
+        <w:tc>
+          <w:tcPr>
+            <w:tcW w:w="3075" w:type="dxa"/>
+          </w:tcPr>
+          <w:p>
+            <w:pPr>
+              <w:numPr>
+                <w:ilvl w:val="0"/>
+                <w:numId w:val="0"/>
+              </w:numPr>
+              <w:tabs>
+                <w:tab w:val="clear" w:pos="425"/>
+              </w:tabs>
+              <w:jc w:val="left"/>
+              <w:rPr>
+                <w:rFonts w:hint="default" w:ascii="Ubuntu Mono" w:hAnsi="Ubuntu Mono" w:cs="Ubuntu Mono"/>
+                <w:vertAlign w:val="baseline"/>
+              </w:rPr>
+            </w:pPr>
+            <w:r>
+              <w:rPr>
+                <w:rFonts w:hint="default" w:ascii="Ubuntu Mono" w:hAnsi="Ubuntu Mono" w:cs="Ubuntu Mono"/>
+                <w:vertAlign w:val="baseline"/>
+              </w:rPr>
+              <w:t>jump=0 &amp; branch=1 &amp; condi=1</w:t>
+            </w:r>
+          </w:p>
+        </w:tc>
+      </w:tr>
+      <w:tr>
+        <w:tc>
+          <w:tcPr>
+            <w:tcW w:w="1830" w:type="dxa"/>
+          </w:tcPr>
+          <w:p>
+            <w:pPr>
+              <w:numPr>
+                <w:ilvl w:val="0"/>
+                <w:numId w:val="0"/>
+              </w:numPr>
+              <w:tabs>
+                <w:tab w:val="clear" w:pos="425"/>
+              </w:tabs>
+              <w:jc w:val="left"/>
+              <w:rPr>
+                <w:rFonts w:hint="default" w:ascii="Ubuntu Mono" w:hAnsi="Ubuntu Mono" w:cs="Ubuntu Mono"/>
+                <w:vertAlign w:val="baseline"/>
+              </w:rPr>
+            </w:pPr>
+            <w:r>
+              <w:rPr>
+                <w:rFonts w:hint="default" w:ascii="Ubuntu Mono" w:hAnsi="Ubuntu Mono" w:cs="Ubuntu Mono"/>
+              </w:rPr>
+              <w:t>Jump</w:t>
+            </w:r>
+          </w:p>
+        </w:tc>
+        <w:tc>
+          <w:tcPr>
+            <w:tcW w:w="3240" w:type="dxa"/>
+          </w:tcPr>
+          <w:p>
+            <w:pPr>
+              <w:numPr>
+                <w:ilvl w:val="0"/>
+                <w:numId w:val="0"/>
+              </w:numPr>
+              <w:tabs>
+                <w:tab w:val="clear" w:pos="425"/>
+              </w:tabs>
+              <w:rPr>
+                <w:rFonts w:hint="default" w:ascii="Ubuntu Mono" w:hAnsi="Ubuntu Mono" w:cs="Ubuntu Mono"/>
+                <w:vertAlign w:val="baseline"/>
+              </w:rPr>
+            </w:pPr>
+            <w:r>
+              <w:rPr>
+                <w:rFonts w:hint="default" w:ascii="Ubuntu Mono" w:hAnsi="Ubuntu Mono" w:cs="Ubuntu Mono"/>
+              </w:rPr>
+              <w:t>(PC+4)[31:28] &amp; addr &amp; “00”</w:t>
+            </w:r>
+          </w:p>
+        </w:tc>
+        <w:tc>
+          <w:tcPr>
+            <w:tcW w:w="3075" w:type="dxa"/>
+          </w:tcPr>
+          <w:p>
+            <w:pPr>
+              <w:numPr>
+                <w:ilvl w:val="0"/>
+                <w:numId w:val="0"/>
+              </w:numPr>
+              <w:tabs>
+                <w:tab w:val="clear" w:pos="425"/>
+              </w:tabs>
+              <w:jc w:val="left"/>
+              <w:rPr>
+                <w:rFonts w:hint="default" w:ascii="Ubuntu Mono" w:hAnsi="Ubuntu Mono" w:cs="Ubuntu Mono"/>
+                <w:vertAlign w:val="baseline"/>
+              </w:rPr>
+            </w:pPr>
+            <w:r>
+              <w:rPr>
+                <w:rFonts w:hint="default" w:ascii="Ubuntu Mono" w:hAnsi="Ubuntu Mono" w:cs="Ubuntu Mono"/>
+                <w:vertAlign w:val="baseline"/>
+              </w:rPr>
+              <w:t>jump=1 &amp; branch=0</w:t>
+            </w:r>
+          </w:p>
+        </w:tc>
+      </w:tr>
+      <w:tr>
+        <w:tc>
+          <w:tcPr>
+            <w:tcW w:w="1830" w:type="dxa"/>
+          </w:tcPr>
+          <w:p>
+            <w:pPr>
+              <w:numPr>
+                <w:ilvl w:val="0"/>
+                <w:numId w:val="0"/>
+              </w:numPr>
+              <w:tabs>
+                <w:tab w:val="clear" w:pos="425"/>
+              </w:tabs>
+              <w:jc w:val="left"/>
+              <w:rPr>
+                <w:rFonts w:hint="default" w:ascii="Ubuntu Mono" w:hAnsi="Ubuntu Mono" w:cs="Ubuntu Mono"/>
+                <w:vertAlign w:val="baseline"/>
+              </w:rPr>
+            </w:pPr>
+            <w:r>
+              <w:rPr>
+                <w:rFonts w:hint="default" w:ascii="Ubuntu Mono" w:hAnsi="Ubuntu Mono" w:cs="Ubuntu Mono"/>
+              </w:rPr>
+              <w:t>Halt</w:t>
+            </w:r>
+          </w:p>
+        </w:tc>
+        <w:tc>
+          <w:tcPr>
+            <w:tcW w:w="3240" w:type="dxa"/>
+          </w:tcPr>
+          <w:p>
+            <w:pPr>
+              <w:numPr>
+                <w:ilvl w:val="0"/>
+                <w:numId w:val="0"/>
+              </w:numPr>
+              <w:tabs>
+                <w:tab w:val="clear" w:pos="425"/>
+              </w:tabs>
+              <w:jc w:val="left"/>
+              <w:rPr>
+                <w:rFonts w:hint="default" w:ascii="Ubuntu Mono" w:hAnsi="Ubuntu Mono" w:cs="Ubuntu Mono"/>
+                <w:vertAlign w:val="baseline"/>
+              </w:rPr>
+            </w:pPr>
+            <w:r>
+              <w:rPr>
+                <w:rFonts w:hint="default" w:ascii="Ubuntu Mono" w:hAnsi="Ubuntu Mono" w:cs="Ubuntu Mono"/>
+                <w:vertAlign w:val="baseline"/>
+              </w:rPr>
+              <w:t>PC</w:t>
+            </w:r>
+          </w:p>
+        </w:tc>
+        <w:tc>
+          <w:tcPr>
+            <w:tcW w:w="3075" w:type="dxa"/>
+          </w:tcPr>
+          <w:p>
+            <w:pPr>
+              <w:numPr>
+                <w:ilvl w:val="0"/>
+                <w:numId w:val="0"/>
+              </w:numPr>
+              <w:tabs>
+                <w:tab w:val="clear" w:pos="425"/>
+              </w:tabs>
+              <w:jc w:val="left"/>
+              <w:rPr>
+                <w:rFonts w:hint="default" w:ascii="Ubuntu Mono" w:hAnsi="Ubuntu Mono" w:cs="Ubuntu Mono"/>
+                <w:vertAlign w:val="baseline"/>
+              </w:rPr>
+            </w:pPr>
+            <w:r>
+              <w:rPr>
+                <w:rFonts w:hint="default" w:ascii="Ubuntu Mono" w:hAnsi="Ubuntu Mono" w:cs="Ubuntu Mono"/>
+                <w:vertAlign w:val="baseline"/>
+              </w:rPr>
+              <w:t>jump=1 &amp; branch=1</w:t>
+            </w:r>
+          </w:p>
+        </w:tc>
+      </w:tr>
+    </w:tbl>
+    <w:p>
+      <w:pPr>
+        <w:ind w:left="840" w:leftChars="0" w:firstLine="420" w:firstLineChars="0"/>
+        <w:rPr>
+          <w:rFonts w:hint="default" w:ascii="Ubuntu Mono" w:hAnsi="Ubuntu Mono" w:cs="Ubuntu Mono"/>
+          <w:i/>
+          <w:iCs/>
+        </w:rPr>
+      </w:pPr>
+      <w:r>
+        <w:rPr>
+          <w:rFonts w:hint="default" w:ascii="Ubuntu Mono" w:hAnsi="Ubuntu Mono" w:cs="Ubuntu Mono"/>
+          <w:i/>
+          <w:iCs/>
+        </w:rPr>
+        <w:t>* full logic should be jump=0 &amp; (branch=0 | (branch=1 and condi=0))</w:t>
+      </w:r>
+    </w:p>
+    <w:p>
+      <w:pPr>
+        <w:numPr>
+          <w:ilvl w:val="1"/>
           <w:numId w:val="1"/>
         </w:numPr>
-      </w:pPr>
-      <w:r>
-        <w:t xml:space="preserve">Jump instruction: </w:t>
-      </w:r>
-      <w:r>
-        <w:tab/>
-      </w:r>
-      <w:r>
-        <w:tab/>
-      </w:r>
-      <w:r>
-        <w:tab/>
-      </w:r>
-      <w:r>
-        <w:t xml:space="preserve">nextPC = (PC+4)[31:28] &amp; addr &amp; </w:t>
-      </w:r>
-      <w:r>
-        <w:rPr>
-          <w:rFonts w:hint="default"/>
-        </w:rPr>
-        <w:t>“00”</w:t>
-      </w:r>
+        <w:tabs>
+          <w:tab w:val="left" w:pos="840"/>
+        </w:tabs>
+        <w:ind w:left="840" w:leftChars="0" w:hanging="420" w:firstLineChars="0"/>
+        <w:rPr>
+          <w:rFonts w:hint="default" w:ascii="Ubuntu Mono" w:hAnsi="Ubuntu Mono" w:cs="Ubuntu Mono"/>
+        </w:rPr>
+      </w:pPr>
+      <w:r>
+        <w:rPr>
+          <w:rFonts w:hint="default" w:ascii="Ubuntu Mono" w:hAnsi="Ubuntu Mono" w:cs="Ubuntu Mono"/>
+        </w:rPr>
+        <w:t>Testbench</w:t>
+      </w:r>
+    </w:p>
+    <w:p>
+      <w:pPr>
+        <w:ind w:left="840" w:leftChars="400" w:firstLine="0" w:firstLineChars="0"/>
+        <w:rPr>
+          <w:rFonts w:hint="default" w:ascii="Ubuntu Mono" w:hAnsi="Ubuntu Mono" w:cs="Ubuntu Mono"/>
+        </w:rPr>
+      </w:pPr>
+      <w:r>
+        <w:rPr>
+          <w:rFonts w:hint="default" w:ascii="Ubuntu Mono" w:hAnsi="Ubuntu Mono" w:cs="Ubuntu Mono"/>
+        </w:rPr>
+        <w:t>For each condition, I tested the PC unit on 1000 random cases and used ‘assert’ statement to check the output automatically (see tb_pc.vhd for details). The stage signal would change to FINISH only when all test cases passed, otherwise, the simulation would stop with severity level ‘failure’.</w:t>
+      </w:r>
+    </w:p>
+    <w:p>
+      <w:pPr>
+        <w:ind w:left="840" w:leftChars="400" w:firstLine="0" w:firstLineChars="0"/>
+      </w:pPr>
+      <w:r>
+        <w:drawing>
+          <wp:inline distT="0" distB="0" distL="114300" distR="114300">
+            <wp:extent cx="5485765" cy="1752600"/>
+            <wp:effectExtent l="0" t="0" r="635" b="0"/>
+            <wp:docPr id="11" name="Picture 11"/>
+            <wp:cNvGraphicFramePr>
+              <a:graphicFrameLocks xmlns:a="http://schemas.openxmlformats.org/drawingml/2006/main" noChangeAspect="1"/>
+            </wp:cNvGraphicFramePr>
+            <a:graphic xmlns:a="http://schemas.openxmlformats.org/drawingml/2006/main">
+              <a:graphicData uri="http://schemas.openxmlformats.org/drawingml/2006/picture">
+                <pic:pic xmlns:pic="http://schemas.openxmlformats.org/drawingml/2006/picture">
+                  <pic:nvPicPr>
+                    <pic:cNvPr id="11" name="Picture 11"/>
+                    <pic:cNvPicPr>
+                      <a:picLocks noChangeAspect="1"/>
+                    </pic:cNvPicPr>
+                  </pic:nvPicPr>
+                  <pic:blipFill>
+                    <a:blip r:embed="rId5"/>
+                    <a:stretch>
+                      <a:fillRect/>
+                    </a:stretch>
+                  </pic:blipFill>
+                  <pic:spPr>
+                    <a:xfrm>
+                      <a:off x="0" y="0"/>
+                      <a:ext cx="5485765" cy="1752600"/>
+                    </a:xfrm>
+                    <a:prstGeom prst="rect">
+                      <a:avLst/>
+                    </a:prstGeom>
+                    <a:noFill/>
+                    <a:ln w="9525">
+                      <a:noFill/>
+                      <a:miter/>
+                    </a:ln>
+                  </pic:spPr>
+                </pic:pic>
+              </a:graphicData>
+            </a:graphic>
+          </wp:inline>
+        </w:drawing>
+      </w:r>
+    </w:p>
+    <w:p>
+      <w:pPr>
+        <w:ind w:left="840" w:leftChars="400" w:firstLine="0" w:firstLineChars="0"/>
+        <w:jc w:val="center"/>
+        <w:rPr>
+          <w:rFonts w:hint="default" w:ascii="Ubuntu Mono" w:hAnsi="Ubuntu Mono" w:cs="Ubuntu Mono"/>
+        </w:rPr>
+      </w:pPr>
+      <w:r>
+        <w:rPr>
+          <w:rFonts w:hint="default" w:ascii="Ubuntu Mono" w:hAnsi="Ubuntu Mono" w:cs="Ubuntu Mono"/>
+        </w:rPr>
+        <w:t>Figure 1.2.1 This is an example code of checking the branch condition</w:t>
+      </w:r>
+    </w:p>
+    <w:p>
+      <w:pPr>
+        <w:rPr>
+          <w:rFonts w:hint="default" w:ascii="Ubuntu Mono" w:hAnsi="Ubuntu Mono" w:cs="Ubuntu Mono"/>
+        </w:rPr>
+      </w:pPr>
     </w:p>
     <w:p>
       <w:pPr>
         <w:numPr>
-          <w:ilvl w:val="0"/>
+          <w:ilvl w:val="1"/>
           <w:numId w:val="1"/>
         </w:numPr>
-      </w:pPr>
-      <w:r>
-        <w:t>Halt instruction:</w:t>
-      </w:r>
-      <w:r>
-        <w:tab/>
-      </w:r>
-      <w:r>
-        <w:tab/>
-      </w:r>
-      <w:r>
-        <w:tab/>
-      </w:r>
-      <w:r>
-        <w:t>nextPC = PC</w:t>
-      </w:r>
-    </w:p>
-    <w:p>
-      <w:pPr/>
-    </w:p>
-    <w:p>
-      <w:pPr>
-        <w:rPr>
-          <w:rFonts w:hint="default"/>
-        </w:rPr>
-      </w:pPr>
-      <w:r>
-        <w:t xml:space="preserve">For each situation, I tested the PC unit on 1000 random cases and used </w:t>
-      </w:r>
-      <w:r>
-        <w:rPr>
-          <w:rFonts w:hint="default"/>
-        </w:rPr>
-        <w:t>‘</w:t>
-      </w:r>
-      <w:r>
-        <w:t>assert</w:t>
-      </w:r>
-      <w:r>
-        <w:rPr>
-          <w:rFonts w:hint="default"/>
-        </w:rPr>
-        <w:t>’ statement to check the output automatically (see tb_pc.vhd for details). The stage signal would change to FINISH only when all test cases passed, otherwise, the simulation would stop with severity level ‘failure’.</w:t>
-      </w:r>
-    </w:p>
-    <w:p>
-      <w:pPr>
-        <w:rPr>
-          <w:rFonts w:hint="default"/>
-        </w:rPr>
-      </w:pPr>
-    </w:p>
-    <w:p>
-      <w:pPr>
-        <w:rPr>
-          <w:rFonts w:hint="default"/>
-        </w:rPr>
-      </w:pPr>
-      <w:r>
-        <w:rPr>
-          <w:rFonts w:hint="default"/>
-        </w:rPr>
-        <w:t>Functional simulation:</w:t>
-      </w:r>
-    </w:p>
-    <w:p>
-      <w:pPr>
-        <w:rPr>
-          <w:rFonts w:hint="default"/>
-        </w:rPr>
-      </w:pPr>
-    </w:p>
-    <w:p>
-      <w:pPr/>
-      <w:r>
+        <w:tabs>
+          <w:tab w:val="left" w:pos="840"/>
+        </w:tabs>
+        <w:ind w:left="840" w:leftChars="0" w:hanging="420" w:firstLineChars="0"/>
+        <w:rPr>
+          <w:rFonts w:hint="default" w:ascii="Ubuntu Mono" w:hAnsi="Ubuntu Mono" w:cs="Ubuntu Mono"/>
+        </w:rPr>
+      </w:pPr>
+      <w:r>
+        <w:rPr>
+          <w:rFonts w:hint="default" w:ascii="Ubuntu Mono" w:hAnsi="Ubuntu Mono" w:cs="Ubuntu Mono"/>
+        </w:rPr>
+        <w:t>Functional simulation</w:t>
+      </w:r>
+    </w:p>
+    <w:p>
+      <w:pPr>
+        <w:ind w:firstLine="420" w:firstLineChars="0"/>
+        <w:rPr>
+          <w:rFonts w:hint="default" w:ascii="Ubuntu Mono" w:hAnsi="Ubuntu Mono" w:cs="Ubuntu Mono"/>
+        </w:rPr>
+      </w:pPr>
+      <w:r>
+        <w:rPr>
+          <w:rFonts w:hint="default" w:ascii="Ubuntu Mono" w:hAnsi="Ubuntu Mono" w:cs="Ubuntu Mono"/>
+        </w:rPr>
         <w:drawing>
           <wp:inline distT="0" distB="0" distL="114300" distR="114300">
             <wp:extent cx="6186805" cy="1644650"/>
@@ -182,7 +1169,7 @@
                     </pic:cNvPicPr>
                   </pic:nvPicPr>
                   <pic:blipFill>
-                    <a:blip r:embed="rId4"/>
+                    <a:blip r:embed="rId6"/>
                     <a:stretch>
                       <a:fillRect/>
                     </a:stretch>
@@ -209,23 +1196,47 @@
       </w:r>
     </w:p>
     <w:p>
-      <w:pPr/>
-      <w:r>
-        <w:rPr>
-          <w:rFonts w:hint="eastAsia" w:ascii="东文宋体" w:hAnsi="东文宋体" w:eastAsia="东文宋体" w:cs="东文宋体"/>
-        </w:rPr>
-        <w:t>▲</w:t>
-      </w:r>
-      <w:r>
-        <w:rPr>
-          <w:rFonts w:hint="default" w:ascii="东文宋体" w:hAnsi="东文宋体" w:eastAsia="东文宋体" w:cs="东文宋体"/>
-        </w:rPr>
-        <w:t xml:space="preserve"> Signal wave overview. All cases passed.</w:t>
-      </w:r>
-    </w:p>
-    <w:p>
-      <w:pPr/>
-      <w:r>
+      <w:pPr>
+        <w:ind w:firstLine="420" w:firstLineChars="0"/>
+        <w:jc w:val="center"/>
+        <w:rPr>
+          <w:rFonts w:hint="default" w:ascii="Ubuntu Mono" w:hAnsi="Ubuntu Mono" w:eastAsia="东文宋体" w:cs="Ubuntu Mono"/>
+        </w:rPr>
+      </w:pPr>
+      <w:r>
+        <w:rPr>
+          <w:rFonts w:hint="default" w:ascii="Ubuntu Mono" w:hAnsi="Ubuntu Mono" w:eastAsia="东文宋体" w:cs="Ubuntu Mono"/>
+        </w:rPr>
+        <w:t>Figure 1.3.1 An o</w:t>
+      </w:r>
+      <w:r>
+        <w:rPr>
+          <w:rFonts w:hint="default" w:ascii="Ubuntu Mono" w:hAnsi="Ubuntu Mono" w:eastAsia="东文宋体" w:cs="Ubuntu Mono"/>
+        </w:rPr>
+        <w:t>verview. All cases passed.</w:t>
+      </w:r>
+    </w:p>
+    <w:p>
+      <w:pPr>
+        <w:ind w:firstLine="420" w:firstLineChars="0"/>
+        <w:jc w:val="center"/>
+        <w:rPr>
+          <w:rFonts w:hint="default" w:ascii="Ubuntu Mono" w:hAnsi="Ubuntu Mono" w:eastAsia="东文宋体" w:cs="Ubuntu Mono"/>
+        </w:rPr>
+      </w:pPr>
+    </w:p>
+    <w:p>
+      <w:pPr>
+        <w:ind w:firstLine="420" w:firstLineChars="0"/>
+        <w:jc w:val="center"/>
+        <w:rPr>
+          <w:rFonts w:hint="default" w:ascii="Ubuntu Mono" w:hAnsi="Ubuntu Mono" w:cs="Ubuntu Mono"/>
+        </w:rPr>
+      </w:pPr>
+      <w:r>
+        <w:rPr>
+          <w:rFonts w:hint="default" w:ascii="Ubuntu Mono" w:hAnsi="Ubuntu Mono" w:cs="Ubuntu Mono"/>
+        </w:rPr>
         <w:drawing>
           <wp:inline distT="0" distB="0" distL="114300" distR="114300">
             <wp:extent cx="6184900" cy="1606550"/>
@@ -244,7 +1255,7 @@
                     </pic:cNvPicPr>
                   </pic:nvPicPr>
                   <pic:blipFill>
-                    <a:blip r:embed="rId5"/>
+                    <a:blip r:embed="rId7"/>
                     <a:stretch>
                       <a:fillRect/>
                     </a:stretch>
@@ -269,34 +1280,58 @@
           </wp:inline>
         </w:drawing>
       </w:r>
-    </w:p>
-    <w:p>
-      <w:pPr/>
-      <w:r>
-        <w:rPr>
-          <w:rFonts w:hint="eastAsia" w:ascii="东文宋体" w:hAnsi="东文宋体" w:eastAsia="东文宋体" w:cs="东文宋体"/>
-        </w:rPr>
-        <w:t>▲</w:t>
-      </w:r>
-      <w:r>
-        <w:rPr>
-          <w:rFonts w:hint="default" w:ascii="东文宋体" w:hAnsi="东文宋体" w:eastAsia="东文宋体" w:cs="东文宋体"/>
-        </w:rPr>
-        <w:t xml:space="preserve"> Testing </w:t>
-      </w:r>
-      <w:r>
-        <w:rPr>
-          <w:rFonts w:ascii="东文宋体"/>
-        </w:rPr>
-        <w:t>c</w:t>
-      </w:r>
-      <w:r>
-        <w:t>ontinuously increasing</w:t>
-      </w:r>
-    </w:p>
-    <w:p>
-      <w:pPr/>
-      <w:r>
+      <w:r>
+        <w:rPr>
+          <w:rFonts w:hint="default" w:ascii="Ubuntu Mono" w:hAnsi="Ubuntu Mono" w:cs="Ubuntu Mono"/>
+        </w:rPr>
+        <w:tab/>
+      </w:r>
+      <w:r>
+        <w:rPr>
+          <w:rFonts w:hint="default" w:ascii="Ubuntu Mono" w:hAnsi="Ubuntu Mono" w:eastAsia="东文宋体" w:cs="Ubuntu Mono"/>
+        </w:rPr>
+        <w:t xml:space="preserve">Figure 1.3.2 </w:t>
+      </w:r>
+      <w:r>
+        <w:rPr>
+          <w:rFonts w:hint="default" w:ascii="Ubuntu Mono" w:hAnsi="Ubuntu Mono" w:eastAsia="东文宋体" w:cs="Ubuntu Mono"/>
+        </w:rPr>
+        <w:t xml:space="preserve">Testing </w:t>
+      </w:r>
+      <w:r>
+        <w:rPr>
+          <w:rFonts w:hint="default" w:ascii="Ubuntu Mono" w:hAnsi="Ubuntu Mono" w:cs="Ubuntu Mono"/>
+        </w:rPr>
+        <w:t>continuously incre</w:t>
+      </w:r>
+      <w:r>
+        <w:rPr>
+          <w:rFonts w:hint="default" w:ascii="Ubuntu Mono" w:hAnsi="Ubuntu Mono" w:cs="Ubuntu Mono"/>
+        </w:rPr>
+        <w:t>ment condition.</w:t>
+      </w:r>
+    </w:p>
+    <w:p>
+      <w:pPr>
+        <w:ind w:firstLine="420" w:firstLineChars="0"/>
+        <w:jc w:val="center"/>
+        <w:rPr>
+          <w:rFonts w:hint="default" w:ascii="Ubuntu Mono" w:hAnsi="Ubuntu Mono" w:cs="Ubuntu Mono"/>
+        </w:rPr>
+      </w:pPr>
+    </w:p>
+    <w:p>
+      <w:pPr>
+        <w:ind w:firstLine="420" w:firstLineChars="0"/>
+        <w:jc w:val="center"/>
+        <w:rPr>
+          <w:rFonts w:hint="default" w:ascii="Ubuntu Mono" w:hAnsi="Ubuntu Mono" w:cs="Ubuntu Mono"/>
+        </w:rPr>
+      </w:pPr>
+      <w:r>
+        <w:rPr>
+          <w:rFonts w:hint="default" w:ascii="Ubuntu Mono" w:hAnsi="Ubuntu Mono" w:cs="Ubuntu Mono"/>
+        </w:rPr>
         <w:drawing>
           <wp:inline distT="0" distB="0" distL="114300" distR="114300">
             <wp:extent cx="6186805" cy="1652905"/>
@@ -315,7 +1350,7 @@
                     </pic:cNvPicPr>
                   </pic:nvPicPr>
                   <pic:blipFill>
-                    <a:blip r:embed="rId6"/>
+                    <a:blip r:embed="rId8"/>
                     <a:stretch>
                       <a:fillRect/>
                     </a:stretch>
@@ -340,28 +1375,54 @@
           </wp:inline>
         </w:drawing>
       </w:r>
-    </w:p>
-    <w:p>
-      <w:pPr/>
-      <w:r>
-        <w:rPr>
-          <w:rFonts w:hint="eastAsia" w:ascii="东文宋体" w:hAnsi="东文宋体" w:eastAsia="东文宋体" w:cs="东文宋体"/>
-        </w:rPr>
-        <w:t>▲</w:t>
-      </w:r>
-      <w:r>
-        <w:rPr>
-          <w:rFonts w:hint="default" w:ascii="东文宋体" w:hAnsi="东文宋体" w:eastAsia="东文宋体" w:cs="东文宋体"/>
+      <w:r>
+        <w:rPr>
+          <w:rFonts w:hint="default" w:ascii="Ubuntu Mono" w:hAnsi="Ubuntu Mono" w:cs="Ubuntu Mono"/>
+        </w:rPr>
+        <w:tab/>
+      </w:r>
+      <w:r>
+        <w:rPr>
+          <w:rFonts w:hint="default" w:ascii="Ubuntu Mono" w:hAnsi="Ubuntu Mono" w:eastAsia="东文宋体" w:cs="Ubuntu Mono"/>
+        </w:rPr>
+        <w:t>Figure 1.3.</w:t>
+      </w:r>
+      <w:r>
+        <w:rPr>
+          <w:rFonts w:hint="default" w:ascii="Ubuntu Mono" w:hAnsi="Ubuntu Mono" w:eastAsia="东文宋体" w:cs="Ubuntu Mono"/>
+        </w:rPr>
+        <w:t>3</w:t>
+      </w:r>
+      <w:r>
+        <w:rPr>
+          <w:rFonts w:hint="default" w:ascii="Ubuntu Mono" w:hAnsi="Ubuntu Mono" w:eastAsia="东文宋体" w:cs="Ubuntu Mono"/>
         </w:rPr>
         <w:t xml:space="preserve"> Testing b</w:t>
       </w:r>
       <w:r>
-        <w:t>ranch instruction</w:t>
-      </w:r>
-    </w:p>
-    <w:p>
-      <w:pPr/>
-      <w:r>
+        <w:rPr>
+          <w:rFonts w:hint="default" w:ascii="Ubuntu Mono" w:hAnsi="Ubuntu Mono" w:cs="Ubuntu Mono"/>
+        </w:rPr>
+        <w:t xml:space="preserve">ranch </w:t>
+      </w:r>
+      <w:r>
+        <w:rPr>
+          <w:rFonts w:hint="default" w:ascii="Ubuntu Mono" w:hAnsi="Ubuntu Mono" w:cs="Ubuntu Mono"/>
+        </w:rPr>
+        <w:t>condition</w:t>
+      </w:r>
+    </w:p>
+    <w:p>
+      <w:pPr>
+        <w:ind w:firstLine="420" w:firstLineChars="0"/>
+        <w:rPr>
+          <w:rFonts w:hint="default" w:ascii="Ubuntu Mono" w:hAnsi="Ubuntu Mono" w:cs="Ubuntu Mono"/>
+        </w:rPr>
+      </w:pPr>
+      <w:r>
+        <w:rPr>
+          <w:rFonts w:hint="default" w:ascii="Ubuntu Mono" w:hAnsi="Ubuntu Mono" w:cs="Ubuntu Mono"/>
+        </w:rPr>
         <w:drawing>
           <wp:inline distT="0" distB="0" distL="114300" distR="114300">
             <wp:extent cx="6186170" cy="1969135"/>
@@ -380,7 +1441,7 @@
                     </pic:cNvPicPr>
                   </pic:nvPicPr>
                   <pic:blipFill>
-                    <a:blip r:embed="rId7"/>
+                    <a:blip r:embed="rId9"/>
                     <a:stretch>
                       <a:fillRect/>
                     </a:stretch>
@@ -407,23 +1468,52 @@
       </w:r>
     </w:p>
     <w:p>
-      <w:pPr/>
-      <w:r>
-        <w:rPr>
-          <w:rFonts w:hint="eastAsia" w:ascii="东文宋体" w:hAnsi="东文宋体" w:eastAsia="东文宋体" w:cs="东文宋体"/>
-        </w:rPr>
-        <w:t>▲</w:t>
-      </w:r>
-      <w:r>
-        <w:rPr>
-          <w:rFonts w:hint="default" w:ascii="东文宋体" w:hAnsi="东文宋体" w:eastAsia="东文宋体" w:cs="东文宋体"/>
-        </w:rPr>
-        <w:t xml:space="preserve"> Testing jump instruction</w:t>
-      </w:r>
-    </w:p>
-    <w:p>
-      <w:pPr/>
-      <w:r>
+      <w:pPr>
+        <w:ind w:firstLine="420" w:firstLineChars="0"/>
+        <w:jc w:val="center"/>
+        <w:rPr>
+          <w:rFonts w:hint="default" w:ascii="Ubuntu Mono" w:hAnsi="Ubuntu Mono" w:eastAsia="东文宋体" w:cs="Ubuntu Mono"/>
+        </w:rPr>
+      </w:pPr>
+      <w:r>
+        <w:rPr>
+          <w:rFonts w:hint="default" w:ascii="Ubuntu Mono" w:hAnsi="Ubuntu Mono" w:eastAsia="东文宋体" w:cs="Ubuntu Mono"/>
+        </w:rPr>
+        <w:t xml:space="preserve">Figure 1.3.4 </w:t>
+      </w:r>
+      <w:r>
+        <w:rPr>
+          <w:rFonts w:hint="default" w:ascii="Ubuntu Mono" w:hAnsi="Ubuntu Mono" w:eastAsia="东文宋体" w:cs="Ubuntu Mono"/>
+        </w:rPr>
+        <w:t xml:space="preserve">Testing jump </w:t>
+      </w:r>
+      <w:r>
+        <w:rPr>
+          <w:rFonts w:hint="default" w:ascii="Ubuntu Mono" w:hAnsi="Ubuntu Mono" w:eastAsia="东文宋体" w:cs="Ubuntu Mono"/>
+        </w:rPr>
+        <w:t>condition</w:t>
+      </w:r>
+    </w:p>
+    <w:p>
+      <w:pPr>
+        <w:ind w:firstLine="420" w:firstLineChars="0"/>
+        <w:jc w:val="center"/>
+        <w:rPr>
+          <w:rFonts w:hint="default" w:ascii="Ubuntu Mono" w:hAnsi="Ubuntu Mono" w:eastAsia="东文宋体" w:cs="Ubuntu Mono"/>
+        </w:rPr>
+      </w:pPr>
+    </w:p>
+    <w:p>
+      <w:pPr>
+        <w:ind w:firstLine="420" w:firstLineChars="0"/>
+        <w:rPr>
+          <w:rFonts w:hint="default" w:ascii="Ubuntu Mono" w:hAnsi="Ubuntu Mono" w:cs="Ubuntu Mono"/>
+        </w:rPr>
+      </w:pPr>
+      <w:r>
+        <w:rPr>
+          <w:rFonts w:hint="default" w:ascii="Ubuntu Mono" w:hAnsi="Ubuntu Mono" w:cs="Ubuntu Mono"/>
+        </w:rPr>
         <w:drawing>
           <wp:inline distT="0" distB="0" distL="114300" distR="114300">
             <wp:extent cx="6181090" cy="1701800"/>
@@ -442,7 +1532,7 @@
                     </pic:cNvPicPr>
                   </pic:nvPicPr>
                   <pic:blipFill>
-                    <a:blip r:embed="rId8"/>
+                    <a:blip r:embed="rId10"/>
                     <a:stretch>
                       <a:fillRect/>
                     </a:stretch>
@@ -470,56 +1560,70 @@
     </w:p>
     <w:p>
       <w:pPr>
-        <w:rPr>
-          <w:rFonts w:hint="default" w:ascii="东文宋体" w:hAnsi="东文宋体" w:eastAsia="东文宋体" w:cs="东文宋体"/>
-        </w:rPr>
-      </w:pPr>
-      <w:r>
-        <w:rPr>
-          <w:rFonts w:hint="eastAsia" w:ascii="东文宋体" w:hAnsi="东文宋体" w:eastAsia="东文宋体" w:cs="东文宋体"/>
-        </w:rPr>
-        <w:t>▲</w:t>
-      </w:r>
-      <w:r>
-        <w:rPr>
-          <w:rFonts w:hint="default" w:ascii="东文宋体" w:hAnsi="东文宋体" w:eastAsia="东文宋体" w:cs="东文宋体"/>
-        </w:rPr>
-        <w:t xml:space="preserve"> Testing halt instruction</w:t>
-      </w:r>
-    </w:p>
-    <w:p>
-      <w:pPr>
-        <w:rPr>
-          <w:rFonts w:hint="default" w:ascii="东文宋体" w:hAnsi="东文宋体" w:eastAsia="东文宋体" w:cs="东文宋体"/>
-        </w:rPr>
-      </w:pPr>
-    </w:p>
-    <w:p>
-      <w:pPr>
-        <w:rPr>
-          <w:rFonts w:hint="default"/>
-        </w:rPr>
-      </w:pPr>
-      <w:r>
-        <w:rPr>
-          <w:rFonts w:hint="default"/>
-        </w:rPr>
-        <w:t>Timing</w:t>
-      </w:r>
-      <w:r>
-        <w:rPr>
-          <w:rFonts w:hint="default"/>
-        </w:rPr>
-        <w:t xml:space="preserve"> simulation:</w:t>
-      </w:r>
-    </w:p>
-    <w:p>
-      <w:pPr>
-        <w:rPr>
-          <w:rFonts w:hint="default"/>
-        </w:rPr>
-      </w:pPr>
-      <w:r>
+        <w:ind w:firstLine="420" w:firstLineChars="0"/>
+        <w:jc w:val="center"/>
+        <w:rPr>
+          <w:rFonts w:hint="default" w:ascii="Ubuntu Mono" w:hAnsi="Ubuntu Mono" w:eastAsia="东文宋体" w:cs="Ubuntu Mono"/>
+        </w:rPr>
+      </w:pPr>
+      <w:r>
+        <w:rPr>
+          <w:rFonts w:hint="default" w:ascii="Ubuntu Mono" w:hAnsi="Ubuntu Mono" w:eastAsia="东文宋体" w:cs="Ubuntu Mono"/>
+        </w:rPr>
+        <w:t>Figure 1.3.5</w:t>
+      </w:r>
+      <w:r>
+        <w:rPr>
+          <w:rFonts w:hint="default" w:ascii="Ubuntu Mono" w:hAnsi="Ubuntu Mono" w:eastAsia="东文宋体" w:cs="Ubuntu Mono"/>
+        </w:rPr>
+        <w:t xml:space="preserve"> Testing halt </w:t>
+      </w:r>
+      <w:r>
+        <w:rPr>
+          <w:rFonts w:hint="default" w:ascii="Ubuntu Mono" w:hAnsi="Ubuntu Mono" w:eastAsia="东文宋体" w:cs="Ubuntu Mono"/>
+        </w:rPr>
+        <w:t>condition</w:t>
+      </w:r>
+    </w:p>
+    <w:p>
+      <w:pPr>
+        <w:rPr>
+          <w:rFonts w:hint="default" w:ascii="Ubuntu Mono" w:hAnsi="Ubuntu Mono" w:eastAsia="东文宋体" w:cs="Ubuntu Mono"/>
+        </w:rPr>
+      </w:pPr>
+    </w:p>
+    <w:p>
+      <w:pPr>
+        <w:numPr>
+          <w:ilvl w:val="1"/>
+          <w:numId w:val="1"/>
+        </w:numPr>
+        <w:tabs>
+          <w:tab w:val="left" w:pos="840"/>
+        </w:tabs>
+        <w:ind w:left="840" w:leftChars="0" w:hanging="420" w:firstLineChars="0"/>
+        <w:rPr>
+          <w:rFonts w:hint="default" w:ascii="Ubuntu Mono" w:hAnsi="Ubuntu Mono" w:cs="Ubuntu Mono"/>
+        </w:rPr>
+      </w:pPr>
+      <w:r>
+        <w:rPr>
+          <w:rFonts w:hint="default" w:ascii="Ubuntu Mono" w:hAnsi="Ubuntu Mono" w:cs="Ubuntu Mono"/>
+        </w:rPr>
+        <w:t>Timing simulation</w:t>
+      </w:r>
+    </w:p>
+    <w:p>
+      <w:pPr>
+        <w:ind w:firstLine="420" w:firstLineChars="0"/>
+        <w:rPr>
+          <w:rFonts w:hint="default" w:ascii="Ubuntu Mono" w:hAnsi="Ubuntu Mono" w:cs="Ubuntu Mono"/>
+        </w:rPr>
+      </w:pPr>
+      <w:r>
+        <w:rPr>
+          <w:rFonts w:hint="default" w:ascii="Ubuntu Mono" w:hAnsi="Ubuntu Mono" w:cs="Ubuntu Mono"/>
+        </w:rPr>
         <w:drawing>
           <wp:inline distT="0" distB="0" distL="114300" distR="114300">
             <wp:extent cx="6185535" cy="1582420"/>
@@ -538,7 +1642,7 @@
                     </pic:cNvPicPr>
                   </pic:nvPicPr>
                   <pic:blipFill>
-                    <a:blip r:embed="rId9"/>
+                    <a:blip r:embed="rId11"/>
                     <a:stretch>
                       <a:fillRect/>
                     </a:stretch>
@@ -566,30 +1670,37 @@
     </w:p>
     <w:p>
       <w:pPr>
-        <w:rPr>
-          <w:rFonts w:hint="default" w:ascii="东文宋体" w:hAnsi="东文宋体" w:eastAsia="东文宋体" w:cs="东文宋体"/>
-        </w:rPr>
-      </w:pPr>
-      <w:r>
-        <w:rPr>
-          <w:rFonts w:hint="eastAsia" w:ascii="东文宋体" w:hAnsi="东文宋体" w:eastAsia="东文宋体" w:cs="东文宋体"/>
-        </w:rPr>
-        <w:t>▲</w:t>
-      </w:r>
-      <w:r>
-        <w:rPr>
-          <w:rFonts w:hint="default" w:ascii="东文宋体" w:hAnsi="东文宋体" w:eastAsia="东文宋体" w:cs="东文宋体"/>
-        </w:rPr>
-        <w:t xml:space="preserve"> Signal wave overview. All cases passed.</w:t>
-      </w:r>
-    </w:p>
-    <w:p>
-      <w:pPr>
-        <w:rPr>
-          <w:rFonts w:hint="default" w:ascii="东文宋体" w:hAnsi="东文宋体" w:eastAsia="东文宋体" w:cs="东文宋体"/>
-        </w:rPr>
-      </w:pPr>
-      <w:r>
+        <w:ind w:firstLine="420" w:firstLineChars="0"/>
+        <w:jc w:val="center"/>
+        <w:rPr>
+          <w:rFonts w:hint="default" w:ascii="Ubuntu Mono" w:hAnsi="Ubuntu Mono" w:cs="Ubuntu Mono"/>
+        </w:rPr>
+      </w:pPr>
+      <w:r>
+        <w:rPr>
+          <w:rFonts w:hint="default" w:ascii="Ubuntu Mono" w:hAnsi="Ubuntu Mono" w:eastAsia="东文宋体" w:cs="Ubuntu Mono"/>
+        </w:rPr>
+        <w:t>Figure 1.3.1 An overview. All cases passed.</w:t>
+      </w:r>
+    </w:p>
+    <w:p>
+      <w:pPr>
+        <w:rPr>
+          <w:rFonts w:hint="default" w:ascii="Ubuntu Mono" w:hAnsi="Ubuntu Mono" w:cs="Ubuntu Mono"/>
+        </w:rPr>
+      </w:pPr>
+    </w:p>
+    <w:p>
+      <w:pPr>
+        <w:ind w:firstLine="420" w:firstLineChars="0"/>
+        <w:rPr>
+          <w:rFonts w:hint="default" w:ascii="Ubuntu Mono" w:hAnsi="Ubuntu Mono" w:cs="Ubuntu Mono"/>
+        </w:rPr>
+      </w:pPr>
+      <w:r>
+        <w:rPr>
+          <w:rFonts w:hint="default" w:ascii="Ubuntu Mono" w:hAnsi="Ubuntu Mono" w:cs="Ubuntu Mono"/>
+        </w:rPr>
         <w:drawing>
           <wp:inline distT="0" distB="0" distL="114300" distR="114300">
             <wp:extent cx="6184265" cy="1669415"/>
@@ -608,7 +1719,7 @@
                     </pic:cNvPicPr>
                   </pic:nvPicPr>
                   <pic:blipFill>
-                    <a:blip r:embed="rId10"/>
+                    <a:blip r:embed="rId12"/>
                     <a:stretch>
                       <a:fillRect/>
                     </a:stretch>
@@ -635,32 +1746,37 @@
       </w:r>
     </w:p>
     <w:p>
-      <w:pPr/>
-      <w:r>
-        <w:rPr>
-          <w:rFonts w:hint="eastAsia" w:ascii="东文宋体" w:hAnsi="东文宋体" w:eastAsia="东文宋体" w:cs="东文宋体"/>
-        </w:rPr>
-        <w:t>▲</w:t>
-      </w:r>
-      <w:r>
-        <w:rPr>
-          <w:rFonts w:hint="default" w:ascii="东文宋体" w:hAnsi="东文宋体" w:eastAsia="东文宋体" w:cs="东文宋体"/>
-        </w:rPr>
-        <w:t xml:space="preserve"> Testing </w:t>
-      </w:r>
-      <w:r>
-        <w:rPr>
-          <w:rFonts w:ascii="东文宋体"/>
-        </w:rPr>
-        <w:t>c</w:t>
-      </w:r>
-      <w:r>
-        <w:t>ontinuously increasing</w:t>
-      </w:r>
-    </w:p>
-    <w:p>
-      <w:pPr/>
-      <w:r>
+      <w:pPr>
+        <w:ind w:firstLine="420" w:firstLineChars="0"/>
+        <w:jc w:val="center"/>
+        <w:rPr>
+          <w:rFonts w:hint="default" w:ascii="Ubuntu Mono" w:hAnsi="Ubuntu Mono" w:cs="Ubuntu Mono"/>
+        </w:rPr>
+      </w:pPr>
+      <w:r>
+        <w:rPr>
+          <w:rFonts w:hint="default" w:ascii="Ubuntu Mono" w:hAnsi="Ubuntu Mono" w:eastAsia="东文宋体" w:cs="Ubuntu Mono"/>
+        </w:rPr>
+        <w:t xml:space="preserve">Figure 1.3.2 Testing </w:t>
+      </w:r>
+      <w:r>
+        <w:rPr>
+          <w:rFonts w:hint="default" w:ascii="Ubuntu Mono" w:hAnsi="Ubuntu Mono" w:cs="Ubuntu Mono"/>
+        </w:rPr>
+        <w:t>continuously increment condition.</w:t>
+      </w:r>
+    </w:p>
+    <w:p>
+      <w:pPr>
+        <w:ind w:firstLine="420" w:firstLineChars="0"/>
+        <w:rPr>
+          <w:rFonts w:hint="default" w:ascii="Ubuntu Mono" w:hAnsi="Ubuntu Mono" w:cs="Ubuntu Mono"/>
+        </w:rPr>
+      </w:pPr>
+      <w:r>
+        <w:rPr>
+          <w:rFonts w:hint="default" w:ascii="Ubuntu Mono" w:hAnsi="Ubuntu Mono" w:cs="Ubuntu Mono"/>
+        </w:rPr>
         <w:drawing>
           <wp:inline distT="0" distB="0" distL="114300" distR="114300">
             <wp:extent cx="6186805" cy="1619885"/>
@@ -679,7 +1795,7 @@
                     </pic:cNvPicPr>
                   </pic:nvPicPr>
                   <pic:blipFill>
-                    <a:blip r:embed="rId11"/>
+                    <a:blip r:embed="rId13"/>
                     <a:stretch>
                       <a:fillRect/>
                     </a:stretch>
@@ -706,26 +1822,45 @@
       </w:r>
     </w:p>
     <w:p>
-      <w:pPr/>
-      <w:r>
-        <w:rPr>
-          <w:rFonts w:hint="eastAsia" w:ascii="东文宋体" w:hAnsi="东文宋体" w:eastAsia="东文宋体" w:cs="东文宋体"/>
-        </w:rPr>
-        <w:t>▲</w:t>
-      </w:r>
-      <w:r>
-        <w:rPr>
-          <w:rFonts w:hint="default" w:ascii="东文宋体" w:hAnsi="东文宋体" w:eastAsia="东文宋体" w:cs="东文宋体"/>
-        </w:rPr>
-        <w:t xml:space="preserve"> Testing b</w:t>
-      </w:r>
-      <w:r>
-        <w:t>ranch instruction</w:t>
-      </w:r>
-    </w:p>
-    <w:p>
-      <w:pPr/>
-      <w:r>
+      <w:pPr>
+        <w:ind w:firstLine="420" w:firstLineChars="0"/>
+        <w:jc w:val="center"/>
+        <w:rPr>
+          <w:rFonts w:hint="default" w:ascii="Ubuntu Mono" w:hAnsi="Ubuntu Mono" w:cs="Ubuntu Mono"/>
+        </w:rPr>
+      </w:pPr>
+      <w:r>
+        <w:rPr>
+          <w:rFonts w:hint="default" w:ascii="Ubuntu Mono" w:hAnsi="Ubuntu Mono" w:eastAsia="东文宋体" w:cs="Ubuntu Mono"/>
+        </w:rPr>
+        <w:t>Figure 1.3.3 Testing b</w:t>
+      </w:r>
+      <w:r>
+        <w:rPr>
+          <w:rFonts w:hint="default" w:ascii="Ubuntu Mono" w:hAnsi="Ubuntu Mono" w:cs="Ubuntu Mono"/>
+        </w:rPr>
+        <w:t>ranch condition</w:t>
+      </w:r>
+    </w:p>
+    <w:p>
+      <w:pPr>
+        <w:ind w:firstLine="420" w:firstLineChars="0"/>
+        <w:rPr>
+          <w:rFonts w:hint="default" w:ascii="Ubuntu Mono" w:hAnsi="Ubuntu Mono" w:cs="Ubuntu Mono"/>
+        </w:rPr>
+      </w:pPr>
+    </w:p>
+    <w:p>
+      <w:pPr>
+        <w:ind w:firstLine="420" w:firstLineChars="0"/>
+        <w:rPr>
+          <w:rFonts w:hint="default" w:ascii="Ubuntu Mono" w:hAnsi="Ubuntu Mono" w:cs="Ubuntu Mono"/>
+        </w:rPr>
+      </w:pPr>
+      <w:r>
+        <w:rPr>
+          <w:rFonts w:hint="default" w:ascii="Ubuntu Mono" w:hAnsi="Ubuntu Mono" w:cs="Ubuntu Mono"/>
+        </w:rPr>
         <w:drawing>
           <wp:inline distT="0" distB="0" distL="114300" distR="114300">
             <wp:extent cx="6187440" cy="1855470"/>
@@ -744,7 +1879,7 @@
                     </pic:cNvPicPr>
                   </pic:nvPicPr>
                   <pic:blipFill>
-                    <a:blip r:embed="rId12"/>
+                    <a:blip r:embed="rId14"/>
                     <a:stretch>
                       <a:fillRect/>
                     </a:stretch>
@@ -772,30 +1907,38 @@
     </w:p>
     <w:p>
       <w:pPr>
-        <w:rPr>
-          <w:rFonts w:hint="default" w:ascii="东文宋体" w:hAnsi="东文宋体" w:eastAsia="东文宋体" w:cs="东文宋体"/>
-        </w:rPr>
-      </w:pPr>
-      <w:r>
-        <w:rPr>
-          <w:rFonts w:hint="eastAsia" w:ascii="东文宋体" w:hAnsi="东文宋体" w:eastAsia="东文宋体" w:cs="东文宋体"/>
-        </w:rPr>
-        <w:t>▲</w:t>
-      </w:r>
-      <w:r>
-        <w:rPr>
-          <w:rFonts w:hint="default" w:ascii="东文宋体" w:hAnsi="东文宋体" w:eastAsia="东文宋体" w:cs="东文宋体"/>
-        </w:rPr>
-        <w:t xml:space="preserve"> Testing jump instruction</w:t>
-      </w:r>
-    </w:p>
-    <w:p>
-      <w:pPr>
-        <w:rPr>
-          <w:rFonts w:hint="default" w:ascii="东文宋体" w:hAnsi="东文宋体" w:eastAsia="东文宋体" w:cs="东文宋体"/>
-        </w:rPr>
-      </w:pPr>
-      <w:r>
+        <w:ind w:firstLine="420" w:firstLineChars="0"/>
+        <w:jc w:val="center"/>
+        <w:rPr>
+          <w:rFonts w:hint="default" w:ascii="Ubuntu Mono" w:hAnsi="Ubuntu Mono" w:eastAsia="东文宋体" w:cs="Ubuntu Mono"/>
+        </w:rPr>
+      </w:pPr>
+      <w:r>
+        <w:rPr>
+          <w:rFonts w:hint="default" w:ascii="Ubuntu Mono" w:hAnsi="Ubuntu Mono" w:eastAsia="东文宋体" w:cs="Ubuntu Mono"/>
+        </w:rPr>
+        <w:t>Figure 1.3.4 Testing jump condition</w:t>
+      </w:r>
+    </w:p>
+    <w:p>
+      <w:pPr>
+        <w:ind w:firstLine="420" w:firstLineChars="0"/>
+        <w:rPr>
+          <w:rFonts w:hint="default" w:ascii="Ubuntu Mono" w:hAnsi="Ubuntu Mono" w:cs="Ubuntu Mono"/>
+        </w:rPr>
+      </w:pPr>
+    </w:p>
+    <w:p>
+      <w:pPr>
+        <w:ind w:firstLine="420" w:firstLineChars="0"/>
+        <w:rPr>
+          <w:rFonts w:hint="default" w:ascii="Ubuntu Mono" w:hAnsi="Ubuntu Mono" w:cs="Ubuntu Mono"/>
+        </w:rPr>
+      </w:pPr>
+      <w:r>
+        <w:rPr>
+          <w:rFonts w:hint="default" w:ascii="Ubuntu Mono" w:hAnsi="Ubuntu Mono" w:cs="Ubuntu Mono"/>
+        </w:rPr>
         <w:drawing>
           <wp:inline distT="0" distB="0" distL="114300" distR="114300">
             <wp:extent cx="6182360" cy="1710055"/>
@@ -814,7 +1957,7 @@
                     </pic:cNvPicPr>
                   </pic:nvPicPr>
                   <pic:blipFill>
-                    <a:blip r:embed="rId13"/>
+                    <a:blip r:embed="rId15"/>
                     <a:stretch>
                       <a:fillRect/>
                     </a:stretch>
@@ -842,70 +1985,189 @@
     </w:p>
     <w:p>
       <w:pPr>
-        <w:rPr>
-          <w:rFonts w:hint="default" w:ascii="东文宋体" w:hAnsi="东文宋体" w:eastAsia="东文宋体" w:cs="东文宋体"/>
-        </w:rPr>
-      </w:pPr>
-      <w:r>
-        <w:rPr>
-          <w:rFonts w:hint="eastAsia" w:ascii="东文宋体" w:hAnsi="东文宋体" w:eastAsia="东文宋体" w:cs="东文宋体"/>
-        </w:rPr>
-        <w:t>▲</w:t>
-      </w:r>
-      <w:r>
-        <w:rPr>
-          <w:rFonts w:hint="default" w:ascii="东文宋体" w:hAnsi="东文宋体" w:eastAsia="东文宋体" w:cs="东文宋体"/>
-        </w:rPr>
-        <w:t xml:space="preserve"> Testing halt instruction</w:t>
-      </w:r>
-    </w:p>
-    <w:p>
-      <w:pPr>
-        <w:rPr>
-          <w:rFonts w:hint="default"/>
-        </w:rPr>
-      </w:pPr>
-      <w:r>
-        <w:rPr>
-          <w:rFonts w:hint="default"/>
-        </w:rPr>
-        <w:t>Highest clk frequency:</w:t>
-      </w:r>
-    </w:p>
-    <w:p>
-      <w:pPr>
-        <w:rPr>
-          <w:rFonts w:hint="default"/>
+        <w:ind w:firstLine="420" w:firstLineChars="0"/>
+        <w:jc w:val="center"/>
+        <w:rPr>
+          <w:rFonts w:hint="default" w:ascii="Ubuntu Mono" w:hAnsi="Ubuntu Mono" w:eastAsia="东文宋体" w:cs="Ubuntu Mono"/>
+        </w:rPr>
+      </w:pPr>
+      <w:r>
+        <w:rPr>
+          <w:rFonts w:hint="default" w:ascii="Ubuntu Mono" w:hAnsi="Ubuntu Mono" w:eastAsia="东文宋体" w:cs="Ubuntu Mono"/>
+        </w:rPr>
+        <w:t>Figure 1.3.5 Testing halt condition</w:t>
+      </w:r>
+    </w:p>
+    <w:p>
+      <w:pPr>
+        <w:ind w:firstLine="420" w:firstLineChars="0"/>
+        <w:rPr>
+          <w:rFonts w:hint="default" w:ascii="Ubuntu Mono" w:hAnsi="Ubuntu Mono" w:cs="Ubuntu Mono"/>
+        </w:rPr>
+      </w:pPr>
+    </w:p>
+    <w:p>
+      <w:pPr>
+        <w:rPr>
+          <w:rFonts w:hint="default" w:ascii="Ubuntu Mono" w:hAnsi="Ubuntu Mono" w:cs="Ubuntu Mono"/>
+        </w:rPr>
+      </w:pPr>
+    </w:p>
+    <w:p>
+      <w:pPr>
+        <w:rPr>
+          <w:rFonts w:hint="default" w:ascii="Ubuntu Mono" w:hAnsi="Ubuntu Mono" w:cs="Ubuntu Mono"/>
+        </w:rPr>
+      </w:pPr>
+    </w:p>
+    <w:p>
+      <w:pPr>
+        <w:numPr>
+          <w:ilvl w:val="1"/>
+          <w:numId w:val="1"/>
+        </w:numPr>
+        <w:tabs>
+          <w:tab w:val="left" w:pos="840"/>
+        </w:tabs>
+        <w:ind w:left="840" w:leftChars="0" w:hanging="420" w:firstLineChars="0"/>
+        <w:rPr>
+          <w:rFonts w:hint="default" w:ascii="Ubuntu Mono" w:hAnsi="Ubuntu Mono" w:cs="Ubuntu Mono"/>
+        </w:rPr>
+      </w:pPr>
+      <w:r>
+        <w:rPr>
+          <w:rFonts w:hint="default" w:ascii="Ubuntu Mono" w:hAnsi="Ubuntu Mono" w:cs="Ubuntu Mono"/>
+        </w:rPr>
+        <w:t>Timing analysis</w:t>
+      </w:r>
+    </w:p>
+    <w:tbl>
+      <w:tblPr>
+        <w:tblStyle w:val="4"/>
+        <w:tblW w:w="9031" w:type="dxa"/>
+        <w:tblInd w:w="931" w:type="dxa"/>
+        <w:tblBorders>
+          <w:top w:val="single" w:color="auto" w:sz="4" w:space="0"/>
+          <w:left w:val="single" w:color="auto" w:sz="4" w:space="0"/>
+          <w:bottom w:val="single" w:color="auto" w:sz="4" w:space="0"/>
+          <w:right w:val="single" w:color="auto" w:sz="4" w:space="0"/>
+          <w:insideH w:val="single" w:color="auto" w:sz="4" w:space="0"/>
+          <w:insideV w:val="single" w:color="auto" w:sz="4" w:space="0"/>
+        </w:tblBorders>
+        <w:tblLayout w:type="fixed"/>
+        <w:tblCellMar>
+          <w:left w:w="108" w:type="dxa"/>
+          <w:right w:w="108" w:type="dxa"/>
+        </w:tblCellMar>
+      </w:tblPr>
+      <w:tblGrid>
+        <w:gridCol w:w="4800"/>
+        <w:gridCol w:w="4231"/>
+      </w:tblGrid>
+      <w:tr>
+        <w:tc>
+          <w:tcPr>
+            <w:tcW w:w="4800" w:type="dxa"/>
+          </w:tcPr>
+          <w:p>
+            <w:pPr>
+              <w:rPr>
+                <w:rFonts w:hint="default" w:ascii="Ubuntu Mono" w:hAnsi="Ubuntu Mono" w:cs="Ubuntu Mono"/>
+                <w:vertAlign w:val="baseline"/>
+              </w:rPr>
+            </w:pPr>
+            <w:r>
+              <w:rPr>
+                <w:rFonts w:hint="default" w:ascii="Ubuntu Mono" w:hAnsi="Ubuntu Mono" w:cs="Ubuntu Mono"/>
+              </w:rPr>
+              <w:t>Critical path delay</w:t>
+            </w:r>
+          </w:p>
+        </w:tc>
+        <w:tc>
+          <w:tcPr>
+            <w:tcW w:w="4231" w:type="dxa"/>
+          </w:tcPr>
+          <w:p>
+            <w:pPr>
+              <w:rPr>
+                <w:rFonts w:hint="default" w:ascii="Ubuntu Mono" w:hAnsi="Ubuntu Mono" w:cs="Ubuntu Mono"/>
+                <w:vertAlign w:val="baseline"/>
+              </w:rPr>
+            </w:pPr>
+            <w:r>
+              <w:rPr>
+                <w:rFonts w:hint="default" w:ascii="Ubuntu Mono" w:hAnsi="Ubuntu Mono" w:cs="Ubuntu Mono"/>
+              </w:rPr>
+              <w:t>5.</w:t>
+            </w:r>
+            <w:r>
+              <w:rPr>
+                <w:rFonts w:hint="default" w:ascii="Ubuntu Mono" w:hAnsi="Ubuntu Mono" w:cs="Ubuntu Mono"/>
+              </w:rPr>
+              <w:t>2</w:t>
+            </w:r>
+            <w:r>
+              <w:rPr>
+                <w:rFonts w:hint="default" w:ascii="Ubuntu Mono" w:hAnsi="Ubuntu Mono" w:cs="Ubuntu Mono"/>
+              </w:rPr>
+              <w:t xml:space="preserve"> ns</w:t>
+            </w:r>
+          </w:p>
+        </w:tc>
+      </w:tr>
+      <w:tr>
+        <w:tc>
+          <w:tcPr>
+            <w:tcW w:w="4800" w:type="dxa"/>
+          </w:tcPr>
+          <w:p>
+            <w:pPr>
+              <w:rPr>
+                <w:rFonts w:hint="default" w:ascii="Ubuntu Mono" w:hAnsi="Ubuntu Mono" w:cs="Ubuntu Mono"/>
+                <w:vertAlign w:val="baseline"/>
+              </w:rPr>
+            </w:pPr>
+            <w:r>
+              <w:rPr>
+                <w:rFonts w:hint="default" w:ascii="Ubuntu Mono" w:hAnsi="Ubuntu Mono" w:cs="Ubuntu Mono"/>
+                <w:vertAlign w:val="baseline"/>
+              </w:rPr>
+              <w:t>Highest frequency</w:t>
+            </w:r>
+          </w:p>
+        </w:tc>
+        <w:tc>
+          <w:tcPr>
+            <w:tcW w:w="4231" w:type="dxa"/>
+          </w:tcPr>
+          <w:p>
+            <w:pPr>
+              <w:rPr>
+                <w:rFonts w:hint="default" w:ascii="Ubuntu Mono" w:hAnsi="Ubuntu Mono" w:cs="Ubuntu Mono"/>
+                <w:vertAlign w:val="baseline"/>
+              </w:rPr>
+            </w:pPr>
+            <w:r>
+              <w:rPr>
+                <w:rFonts w:hint="default" w:ascii="Ubuntu Mono" w:hAnsi="Ubuntu Mono" w:cs="Ubuntu Mono"/>
+                <w:vertAlign w:val="baseline"/>
+              </w:rPr>
+              <w:t>192 MHz</w:t>
+            </w:r>
+          </w:p>
+        </w:tc>
+      </w:tr>
+    </w:tbl>
+    <w:p>
+      <w:pPr>
+        <w:ind w:firstLine="420" w:firstLineChars="0"/>
+        <w:rPr>
+          <w:rFonts w:hint="default" w:ascii="Ubuntu Mono" w:hAnsi="Ubuntu Mono" w:cs="Ubuntu Mono"/>
         </w:rPr>
       </w:pPr>
       <w:bookmarkStart w:id="0" w:name="_GoBack"/>
       <w:bookmarkEnd w:id="0"/>
-    </w:p>
-    <w:p>
-      <w:pPr>
-        <w:rPr>
-          <w:rFonts w:hint="default"/>
-        </w:rPr>
-      </w:pPr>
-      <w:r>
-        <w:rPr>
-          <w:rFonts w:hint="default"/>
-        </w:rPr>
-        <w:t>Critical path delay = 5.166 ns</w:t>
-      </w:r>
-    </w:p>
-    <w:p>
-      <w:pPr>
-        <w:rPr>
-          <w:rFonts w:hint="default"/>
-        </w:rPr>
-      </w:pPr>
-      <w:r>
-        <w:rPr>
-          <w:rFonts w:hint="default"/>
-        </w:rPr>
-        <w:t>CLK frequency = 193.6 ns</w:t>
-      </w:r>
     </w:p>
     <w:sectPr>
       <w:pgSz w:w="11906" w:h="16838"/>
@@ -919,20 +2181,148 @@
 
 <file path=word/numbering.xml><?xml version="1.0" encoding="utf-8"?>
 <w:numbering xmlns:wpc="http://schemas.microsoft.com/office/word/2010/wordprocessingCanvas" xmlns:mc="http://schemas.openxmlformats.org/markup-compatibility/2006" xmlns:o="urn:schemas-microsoft-com:office:office" xmlns:r="http://schemas.openxmlformats.org/officeDocument/2006/relationships" xmlns:m="http://schemas.openxmlformats.org/officeDocument/2006/math" xmlns:v="urn:schemas-microsoft-com:vml" xmlns:wp14="http://schemas.microsoft.com/office/word/2010/wordprocessingDrawing" xmlns:wp="http://schemas.openxmlformats.org/drawingml/2006/wordprocessingDrawing" xmlns:w10="urn:schemas-microsoft-com:office:word" xmlns:w="http://schemas.openxmlformats.org/wordprocessingml/2006/main" xmlns:w14="http://schemas.microsoft.com/office/word/2010/wordml" xmlns:wpg="http://schemas.microsoft.com/office/word/2010/wordprocessingGroup" xmlns:wpi="http://schemas.microsoft.com/office/word/2010/wordprocessingInk" xmlns:wne="http://schemas.microsoft.com/office/word/2006/wordml" xmlns:wps="http://schemas.microsoft.com/office/word/2010/wordprocessingShape" mc:Ignorable="w14 wp14">
-  <w:abstractNum w:abstractNumId="1512367186">
-    <w:nsid w:val="5A24E452"/>
-    <w:multiLevelType w:val="singleLevel"/>
-    <w:tmpl w:val="5A24E452"/>
+  <w:abstractNum w:abstractNumId="1513201296">
+    <w:nsid w:val="5A319E90"/>
+    <w:multiLevelType w:val="multilevel"/>
+    <w:tmpl w:val="5A319E90"/>
     <w:lvl w:ilvl="0" w:tentative="1">
       <w:start w:val="1"/>
       <w:numFmt w:val="decimal"/>
-      <w:suff w:val="space"/>
-      <w:lvlText w:val="%1."/>
+      <w:lvlText w:val="%1"/>
       <w:lvlJc w:val="left"/>
+      <w:pPr>
+        <w:tabs>
+          <w:tab w:val="left" w:pos="425"/>
+        </w:tabs>
+        <w:ind w:left="425" w:leftChars="0" w:hanging="425" w:firstLineChars="0"/>
+      </w:pPr>
+      <w:rPr>
+        <w:rFonts w:hint="default" w:ascii="SimSun" w:hAnsi="SimSun" w:eastAsia="SimSun" w:cs="SimSun"/>
+      </w:rPr>
+    </w:lvl>
+    <w:lvl w:ilvl="1" w:tentative="1">
+      <w:start w:val="1"/>
+      <w:numFmt w:val="decimal"/>
+      <w:lvlText w:val="%1.%2"/>
+      <w:lvlJc w:val="left"/>
+      <w:pPr>
+        <w:tabs>
+          <w:tab w:val="left" w:pos="840"/>
+        </w:tabs>
+        <w:ind w:left="840" w:leftChars="0" w:hanging="420" w:firstLineChars="0"/>
+      </w:pPr>
+      <w:rPr>
+        <w:rFonts w:hint="default" w:ascii="SimSun" w:hAnsi="SimSun" w:eastAsia="SimSun" w:cs="SimSun"/>
+      </w:rPr>
+    </w:lvl>
+    <w:lvl w:ilvl="2" w:tentative="1">
+      <w:start w:val="1"/>
+      <w:numFmt w:val="lowerRoman"/>
+      <w:lvlText w:val="%3."/>
+      <w:lvlJc w:val="left"/>
+      <w:pPr>
+        <w:tabs>
+          <w:tab w:val="left" w:pos="1260"/>
+        </w:tabs>
+        <w:ind w:left="1260" w:leftChars="0" w:hanging="420" w:firstLineChars="0"/>
+      </w:pPr>
+      <w:rPr>
+        <w:rFonts w:hint="default" w:ascii="SimSun" w:hAnsi="SimSun" w:eastAsia="SimSun" w:cs="SimSun"/>
+      </w:rPr>
+    </w:lvl>
+    <w:lvl w:ilvl="3" w:tentative="1">
+      <w:start w:val="1"/>
+      <w:numFmt w:val="decimal"/>
+      <w:lvlText w:val="%4."/>
+      <w:lvlJc w:val="left"/>
+      <w:pPr>
+        <w:tabs>
+          <w:tab w:val="left" w:pos="1680"/>
+        </w:tabs>
+        <w:ind w:left="1680" w:leftChars="0" w:hanging="420" w:firstLineChars="0"/>
+      </w:pPr>
+      <w:rPr>
+        <w:rFonts w:hint="default"/>
+      </w:rPr>
+    </w:lvl>
+    <w:lvl w:ilvl="4" w:tentative="1">
+      <w:start w:val="1"/>
+      <w:numFmt w:val="lowerLetter"/>
+      <w:lvlText w:val="%5)"/>
+      <w:lvlJc w:val="left"/>
+      <w:pPr>
+        <w:tabs>
+          <w:tab w:val="left" w:pos="2100"/>
+        </w:tabs>
+        <w:ind w:left="2100" w:leftChars="0" w:hanging="420" w:firstLineChars="0"/>
+      </w:pPr>
+      <w:rPr>
+        <w:rFonts w:hint="default"/>
+      </w:rPr>
+    </w:lvl>
+    <w:lvl w:ilvl="5" w:tentative="1">
+      <w:start w:val="1"/>
+      <w:numFmt w:val="lowerRoman"/>
+      <w:lvlText w:val="%6."/>
+      <w:lvlJc w:val="left"/>
+      <w:pPr>
+        <w:tabs>
+          <w:tab w:val="left" w:pos="2520"/>
+        </w:tabs>
+        <w:ind w:left="2520" w:leftChars="0" w:hanging="420" w:firstLineChars="0"/>
+      </w:pPr>
+      <w:rPr>
+        <w:rFonts w:hint="default"/>
+      </w:rPr>
+    </w:lvl>
+    <w:lvl w:ilvl="6" w:tentative="1">
+      <w:start w:val="1"/>
+      <w:numFmt w:val="decimal"/>
+      <w:lvlText w:val="%7."/>
+      <w:lvlJc w:val="left"/>
+      <w:pPr>
+        <w:tabs>
+          <w:tab w:val="left" w:pos="2940"/>
+        </w:tabs>
+        <w:ind w:left="2940" w:leftChars="0" w:hanging="420" w:firstLineChars="0"/>
+      </w:pPr>
+      <w:rPr>
+        <w:rFonts w:hint="default"/>
+      </w:rPr>
+    </w:lvl>
+    <w:lvl w:ilvl="7" w:tentative="1">
+      <w:start w:val="1"/>
+      <w:numFmt w:val="lowerLetter"/>
+      <w:lvlText w:val="%8)"/>
+      <w:lvlJc w:val="left"/>
+      <w:pPr>
+        <w:tabs>
+          <w:tab w:val="left" w:pos="3360"/>
+        </w:tabs>
+        <w:ind w:left="3360" w:leftChars="0" w:hanging="420" w:firstLineChars="0"/>
+      </w:pPr>
+      <w:rPr>
+        <w:rFonts w:hint="default"/>
+      </w:rPr>
+    </w:lvl>
+    <w:lvl w:ilvl="8" w:tentative="1">
+      <w:start w:val="1"/>
+      <w:numFmt w:val="lowerRoman"/>
+      <w:lvlText w:val="%9."/>
+      <w:lvlJc w:val="left"/>
+      <w:pPr>
+        <w:tabs>
+          <w:tab w:val="left" w:pos="3780"/>
+        </w:tabs>
+        <w:ind w:left="3780" w:leftChars="0" w:hanging="420" w:firstLineChars="0"/>
+      </w:pPr>
+      <w:rPr>
+        <w:rFonts w:hint="default"/>
+      </w:rPr>
     </w:lvl>
   </w:abstractNum>
   <w:num w:numId="1">
-    <w:abstractNumId w:val="1512367186"/>
+    <w:abstractNumId w:val="1513201296"/>
   </w:num>
 </w:numbering>
 </file>
@@ -1231,6 +2621,29 @@
       </w:tblCellMar>
     </w:tblPr>
   </w:style>
+  <w:style w:type="table" w:styleId="4">
+    <w:name w:val="Table Grid"/>
+    <w:basedOn w:val="3"/>
+    <w:uiPriority w:val="0"/>
+    <w:pPr>
+      <w:widowControl w:val="0"/>
+      <w:jc w:val="both"/>
+    </w:pPr>
+    <w:tblPr>
+      <w:tblBorders>
+        <w:top w:val="single" w:color="auto" w:sz="4" w:space="0"/>
+        <w:left w:val="single" w:color="auto" w:sz="4" w:space="0"/>
+        <w:bottom w:val="single" w:color="auto" w:sz="4" w:space="0"/>
+        <w:right w:val="single" w:color="auto" w:sz="4" w:space="0"/>
+        <w:insideH w:val="single" w:color="auto" w:sz="4" w:space="0"/>
+        <w:insideV w:val="single" w:color="auto" w:sz="4" w:space="0"/>
+      </w:tblBorders>
+      <w:tblLayout w:type="fixed"/>
+    </w:tblPr>
+    <w:tcPr>
+      <w:textDirection w:val="lrTb"/>
+    </w:tcPr>
+  </w:style>
 </w:styles>
 </file>
 

</xml_diff>